<commit_message>
fixes + basic routing
</commit_message>
<xml_diff>
--- a/Tőzsdei kereskedést segítő webalkalmazás fejlesztése.docx
+++ b/Tőzsdei kereskedést segítő webalkalmazás fejlesztése.docx
@@ -328,7 +328,7 @@
       <w:r>
         <w:fldChar w:fldCharType="separate"/>
       </w:r>
-      <w:hyperlink w:anchor="_Toc56205465" w:history="1">
+      <w:hyperlink w:anchor="_Toc56254380" w:history="1">
         <w:r>
           <w:rPr>
             <w:rStyle w:val="Hiperhivatkozs"/>
@@ -355,7 +355,7 @@
             <w:noProof/>
             <w:webHidden/>
           </w:rPr>
-          <w:instrText xml:space="preserve"> PAGEREF _Toc56205465 \h </w:instrText>
+          <w:instrText xml:space="preserve"> PAGEREF _Toc56254380 \h </w:instrText>
         </w:r>
         <w:r>
           <w:rPr>
@@ -375,7 +375,7 @@
             <w:noProof/>
             <w:webHidden/>
           </w:rPr>
-          <w:t>7</w:t>
+          <w:t>6</w:t>
         </w:r>
         <w:r>
           <w:rPr>
@@ -398,7 +398,7 @@
           <w:lang w:eastAsia="hu-HU"/>
         </w:rPr>
       </w:pPr>
-      <w:hyperlink w:anchor="_Toc56205466" w:history="1">
+      <w:hyperlink w:anchor="_Toc56254381" w:history="1">
         <w:r>
           <w:rPr>
             <w:rStyle w:val="Hiperhivatkozs"/>
@@ -425,7 +425,7 @@
             <w:noProof/>
             <w:webHidden/>
           </w:rPr>
-          <w:instrText xml:space="preserve"> PAGEREF _Toc56205466 \h </w:instrText>
+          <w:instrText xml:space="preserve"> PAGEREF _Toc56254381 \h </w:instrText>
         </w:r>
         <w:r>
           <w:rPr>
@@ -445,7 +445,7 @@
             <w:noProof/>
             <w:webHidden/>
           </w:rPr>
-          <w:t>8</w:t>
+          <w:t>7</w:t>
         </w:r>
         <w:r>
           <w:rPr>
@@ -468,7 +468,7 @@
           <w:lang w:eastAsia="hu-HU"/>
         </w:rPr>
       </w:pPr>
-      <w:hyperlink w:anchor="_Toc56205467" w:history="1">
+      <w:hyperlink w:anchor="_Toc56254382" w:history="1">
         <w:r>
           <w:rPr>
             <w:rStyle w:val="Hiperhivatkozs"/>
@@ -495,7 +495,7 @@
             <w:noProof/>
             <w:webHidden/>
           </w:rPr>
-          <w:instrText xml:space="preserve"> PAGEREF _Toc56205467 \h </w:instrText>
+          <w:instrText xml:space="preserve"> PAGEREF _Toc56254382 \h </w:instrText>
         </w:r>
         <w:r>
           <w:rPr>
@@ -515,7 +515,7 @@
             <w:noProof/>
             <w:webHidden/>
           </w:rPr>
-          <w:t>9</w:t>
+          <w:t>8</w:t>
         </w:r>
         <w:r>
           <w:rPr>
@@ -540,7 +540,7 @@
           <w:lang w:eastAsia="hu-HU"/>
         </w:rPr>
       </w:pPr>
-      <w:hyperlink w:anchor="_Toc56205468" w:history="1">
+      <w:hyperlink w:anchor="_Toc56254383" w:history="1">
         <w:r>
           <w:rPr>
             <w:rStyle w:val="Hiperhivatkozs"/>
@@ -567,7 +567,7 @@
             <w:noProof/>
             <w:webHidden/>
           </w:rPr>
-          <w:instrText xml:space="preserve"> PAGEREF _Toc56205468 \h </w:instrText>
+          <w:instrText xml:space="preserve"> PAGEREF _Toc56254383 \h </w:instrText>
         </w:r>
         <w:r>
           <w:rPr>
@@ -587,7 +587,7 @@
             <w:noProof/>
             <w:webHidden/>
           </w:rPr>
-          <w:t>9</w:t>
+          <w:t>8</w:t>
         </w:r>
         <w:r>
           <w:rPr>
@@ -612,7 +612,7 @@
           <w:lang w:eastAsia="hu-HU"/>
         </w:rPr>
       </w:pPr>
-      <w:hyperlink w:anchor="_Toc56205469" w:history="1">
+      <w:hyperlink w:anchor="_Toc56254384" w:history="1">
         <w:r>
           <w:rPr>
             <w:rStyle w:val="Hiperhivatkozs"/>
@@ -639,7 +639,7 @@
             <w:noProof/>
             <w:webHidden/>
           </w:rPr>
-          <w:instrText xml:space="preserve"> PAGEREF _Toc56205469 \h </w:instrText>
+          <w:instrText xml:space="preserve"> PAGEREF _Toc56254384 \h </w:instrText>
         </w:r>
         <w:r>
           <w:rPr>
@@ -659,7 +659,7 @@
             <w:noProof/>
             <w:webHidden/>
           </w:rPr>
-          <w:t>9</w:t>
+          <w:t>8</w:t>
         </w:r>
         <w:r>
           <w:rPr>
@@ -684,7 +684,7 @@
           <w:lang w:eastAsia="hu-HU"/>
         </w:rPr>
       </w:pPr>
-      <w:hyperlink w:anchor="_Toc56205470" w:history="1">
+      <w:hyperlink w:anchor="_Toc56254385" w:history="1">
         <w:r>
           <w:rPr>
             <w:rStyle w:val="Hiperhivatkozs"/>
@@ -711,7 +711,7 @@
             <w:noProof/>
             <w:webHidden/>
           </w:rPr>
-          <w:instrText xml:space="preserve"> PAGEREF _Toc56205470 \h </w:instrText>
+          <w:instrText xml:space="preserve"> PAGEREF _Toc56254385 \h </w:instrText>
         </w:r>
         <w:r>
           <w:rPr>
@@ -731,7 +731,7 @@
             <w:noProof/>
             <w:webHidden/>
           </w:rPr>
-          <w:t>9</w:t>
+          <w:t>8</w:t>
         </w:r>
         <w:r>
           <w:rPr>
@@ -756,7 +756,7 @@
           <w:lang w:eastAsia="hu-HU"/>
         </w:rPr>
       </w:pPr>
-      <w:hyperlink w:anchor="_Toc56205471" w:history="1">
+      <w:hyperlink w:anchor="_Toc56254386" w:history="1">
         <w:r>
           <w:rPr>
             <w:rStyle w:val="Hiperhivatkozs"/>
@@ -783,7 +783,7 @@
             <w:noProof/>
             <w:webHidden/>
           </w:rPr>
-          <w:instrText xml:space="preserve"> PAGEREF _Toc56205471 \h </w:instrText>
+          <w:instrText xml:space="preserve"> PAGEREF _Toc56254386 \h </w:instrText>
         </w:r>
         <w:r>
           <w:rPr>
@@ -803,7 +803,7 @@
             <w:noProof/>
             <w:webHidden/>
           </w:rPr>
-          <w:t>11</w:t>
+          <w:t>10</w:t>
         </w:r>
         <w:r>
           <w:rPr>
@@ -828,7 +828,7 @@
           <w:lang w:eastAsia="hu-HU"/>
         </w:rPr>
       </w:pPr>
-      <w:hyperlink w:anchor="_Toc56205472" w:history="1">
+      <w:hyperlink w:anchor="_Toc56254387" w:history="1">
         <w:r>
           <w:rPr>
             <w:rStyle w:val="Hiperhivatkozs"/>
@@ -855,7 +855,7 @@
             <w:noProof/>
             <w:webHidden/>
           </w:rPr>
-          <w:instrText xml:space="preserve"> PAGEREF _Toc56205472 \h </w:instrText>
+          <w:instrText xml:space="preserve"> PAGEREF _Toc56254387 \h </w:instrText>
         </w:r>
         <w:r>
           <w:rPr>
@@ -875,7 +875,7 @@
             <w:noProof/>
             <w:webHidden/>
           </w:rPr>
-          <w:t>11</w:t>
+          <w:t>10</w:t>
         </w:r>
         <w:r>
           <w:rPr>
@@ -900,7 +900,7 @@
           <w:lang w:eastAsia="hu-HU"/>
         </w:rPr>
       </w:pPr>
-      <w:hyperlink w:anchor="_Toc56205473" w:history="1">
+      <w:hyperlink w:anchor="_Toc56254388" w:history="1">
         <w:r>
           <w:rPr>
             <w:rStyle w:val="Hiperhivatkozs"/>
@@ -927,7 +927,7 @@
             <w:noProof/>
             <w:webHidden/>
           </w:rPr>
-          <w:instrText xml:space="preserve"> PAGEREF _Toc56205473 \h </w:instrText>
+          <w:instrText xml:space="preserve"> PAGEREF _Toc56254388 \h </w:instrText>
         </w:r>
         <w:r>
           <w:rPr>
@@ -947,7 +947,7 @@
             <w:noProof/>
             <w:webHidden/>
           </w:rPr>
-          <w:t>12</w:t>
+          <w:t>11</w:t>
         </w:r>
         <w:r>
           <w:rPr>
@@ -972,7 +972,7 @@
           <w:lang w:eastAsia="hu-HU"/>
         </w:rPr>
       </w:pPr>
-      <w:hyperlink w:anchor="_Toc56205474" w:history="1">
+      <w:hyperlink w:anchor="_Toc56254389" w:history="1">
         <w:r>
           <w:rPr>
             <w:rStyle w:val="Hiperhivatkozs"/>
@@ -999,7 +999,7 @@
             <w:noProof/>
             <w:webHidden/>
           </w:rPr>
-          <w:instrText xml:space="preserve"> PAGEREF _Toc56205474 \h </w:instrText>
+          <w:instrText xml:space="preserve"> PAGEREF _Toc56254389 \h </w:instrText>
         </w:r>
         <w:r>
           <w:rPr>
@@ -1019,7 +1019,7 @@
             <w:noProof/>
             <w:webHidden/>
           </w:rPr>
-          <w:t>12</w:t>
+          <w:t>11</w:t>
         </w:r>
         <w:r>
           <w:rPr>
@@ -1044,7 +1044,7 @@
           <w:lang w:eastAsia="hu-HU"/>
         </w:rPr>
       </w:pPr>
-      <w:hyperlink w:anchor="_Toc56205475" w:history="1">
+      <w:hyperlink w:anchor="_Toc56254390" w:history="1">
         <w:r>
           <w:rPr>
             <w:rStyle w:val="Hiperhivatkozs"/>
@@ -1071,7 +1071,7 @@
             <w:noProof/>
             <w:webHidden/>
           </w:rPr>
-          <w:instrText xml:space="preserve"> PAGEREF _Toc56205475 \h </w:instrText>
+          <w:instrText xml:space="preserve"> PAGEREF _Toc56254390 \h </w:instrText>
         </w:r>
         <w:r>
           <w:rPr>
@@ -1091,7 +1091,7 @@
             <w:noProof/>
             <w:webHidden/>
           </w:rPr>
-          <w:t>12</w:t>
+          <w:t>11</w:t>
         </w:r>
         <w:r>
           <w:rPr>
@@ -1114,7 +1114,7 @@
           <w:lang w:eastAsia="hu-HU"/>
         </w:rPr>
       </w:pPr>
-      <w:hyperlink w:anchor="_Toc56205476" w:history="1">
+      <w:hyperlink w:anchor="_Toc56254391" w:history="1">
         <w:r>
           <w:rPr>
             <w:rStyle w:val="Hiperhivatkozs"/>
@@ -1141,7 +1141,7 @@
             <w:noProof/>
             <w:webHidden/>
           </w:rPr>
-          <w:instrText xml:space="preserve"> PAGEREF _Toc56205476 \h </w:instrText>
+          <w:instrText xml:space="preserve"> PAGEREF _Toc56254391 \h </w:instrText>
         </w:r>
         <w:r>
           <w:rPr>
@@ -1186,7 +1186,7 @@
           <w:lang w:eastAsia="hu-HU"/>
         </w:rPr>
       </w:pPr>
-      <w:hyperlink w:anchor="_Toc56205477" w:history="1">
+      <w:hyperlink w:anchor="_Toc56254392" w:history="1">
         <w:r>
           <w:rPr>
             <w:rStyle w:val="Hiperhivatkozs"/>
@@ -1213,7 +1213,7 @@
             <w:noProof/>
             <w:webHidden/>
           </w:rPr>
-          <w:instrText xml:space="preserve"> PAGEREF _Toc56205477 \h </w:instrText>
+          <w:instrText xml:space="preserve"> PAGEREF _Toc56254392 \h </w:instrText>
         </w:r>
         <w:r>
           <w:rPr>
@@ -1258,7 +1258,7 @@
           <w:lang w:eastAsia="hu-HU"/>
         </w:rPr>
       </w:pPr>
-      <w:hyperlink w:anchor="_Toc56205478" w:history="1">
+      <w:hyperlink w:anchor="_Toc56254393" w:history="1">
         <w:r>
           <w:rPr>
             <w:rStyle w:val="Hiperhivatkozs"/>
@@ -1285,7 +1285,7 @@
             <w:noProof/>
             <w:webHidden/>
           </w:rPr>
-          <w:instrText xml:space="preserve"> PAGEREF _Toc56205478 \h </w:instrText>
+          <w:instrText xml:space="preserve"> PAGEREF _Toc56254393 \h </w:instrText>
         </w:r>
         <w:r>
           <w:rPr>
@@ -1330,7 +1330,7 @@
           <w:lang w:eastAsia="hu-HU"/>
         </w:rPr>
       </w:pPr>
-      <w:hyperlink w:anchor="_Toc56205479" w:history="1">
+      <w:hyperlink w:anchor="_Toc56254394" w:history="1">
         <w:r>
           <w:rPr>
             <w:rStyle w:val="Hiperhivatkozs"/>
@@ -1357,7 +1357,7 @@
             <w:noProof/>
             <w:webHidden/>
           </w:rPr>
-          <w:instrText xml:space="preserve"> PAGEREF _Toc56205479 \h </w:instrText>
+          <w:instrText xml:space="preserve"> PAGEREF _Toc56254394 \h </w:instrText>
         </w:r>
         <w:r>
           <w:rPr>
@@ -1402,7 +1402,7 @@
           <w:lang w:eastAsia="hu-HU"/>
         </w:rPr>
       </w:pPr>
-      <w:hyperlink w:anchor="_Toc56205480" w:history="1">
+      <w:hyperlink w:anchor="_Toc56254395" w:history="1">
         <w:r>
           <w:rPr>
             <w:rStyle w:val="Hiperhivatkozs"/>
@@ -1429,7 +1429,7 @@
             <w:noProof/>
             <w:webHidden/>
           </w:rPr>
-          <w:instrText xml:space="preserve"> PAGEREF _Toc56205480 \h </w:instrText>
+          <w:instrText xml:space="preserve"> PAGEREF _Toc56254395 \h </w:instrText>
         </w:r>
         <w:r>
           <w:rPr>
@@ -1474,7 +1474,7 @@
           <w:lang w:eastAsia="hu-HU"/>
         </w:rPr>
       </w:pPr>
-      <w:hyperlink w:anchor="_Toc56205481" w:history="1">
+      <w:hyperlink w:anchor="_Toc56254396" w:history="1">
         <w:r>
           <w:rPr>
             <w:rStyle w:val="Hiperhivatkozs"/>
@@ -1501,7 +1501,7 @@
             <w:noProof/>
             <w:webHidden/>
           </w:rPr>
-          <w:instrText xml:space="preserve"> PAGEREF _Toc56205481 \h </w:instrText>
+          <w:instrText xml:space="preserve"> PAGEREF _Toc56254396 \h </w:instrText>
         </w:r>
         <w:r>
           <w:rPr>
@@ -1546,7 +1546,7 @@
           <w:lang w:eastAsia="hu-HU"/>
         </w:rPr>
       </w:pPr>
-      <w:hyperlink w:anchor="_Toc56205482" w:history="1">
+      <w:hyperlink w:anchor="_Toc56254397" w:history="1">
         <w:r>
           <w:rPr>
             <w:rStyle w:val="Hiperhivatkozs"/>
@@ -1573,7 +1573,7 @@
             <w:noProof/>
             <w:webHidden/>
           </w:rPr>
-          <w:instrText xml:space="preserve"> PAGEREF _Toc56205482 \h </w:instrText>
+          <w:instrText xml:space="preserve"> PAGEREF _Toc56254397 \h </w:instrText>
         </w:r>
         <w:r>
           <w:rPr>
@@ -1618,7 +1618,7 @@
           <w:lang w:eastAsia="hu-HU"/>
         </w:rPr>
       </w:pPr>
-      <w:hyperlink w:anchor="_Toc56205483" w:history="1">
+      <w:hyperlink w:anchor="_Toc56254398" w:history="1">
         <w:r>
           <w:rPr>
             <w:rStyle w:val="Hiperhivatkozs"/>
@@ -1645,7 +1645,7 @@
             <w:noProof/>
             <w:webHidden/>
           </w:rPr>
-          <w:instrText xml:space="preserve"> PAGEREF _Toc56205483 \h </w:instrText>
+          <w:instrText xml:space="preserve"> PAGEREF _Toc56254398 \h </w:instrText>
         </w:r>
         <w:r>
           <w:rPr>
@@ -1690,7 +1690,7 @@
           <w:lang w:eastAsia="hu-HU"/>
         </w:rPr>
       </w:pPr>
-      <w:hyperlink w:anchor="_Toc56205484" w:history="1">
+      <w:hyperlink w:anchor="_Toc56254399" w:history="1">
         <w:r>
           <w:rPr>
             <w:rStyle w:val="Hiperhivatkozs"/>
@@ -1717,7 +1717,7 @@
             <w:noProof/>
             <w:webHidden/>
           </w:rPr>
-          <w:instrText xml:space="preserve"> PAGEREF _Toc56205484 \h </w:instrText>
+          <w:instrText xml:space="preserve"> PAGEREF _Toc56254399 \h </w:instrText>
         </w:r>
         <w:r>
           <w:rPr>
@@ -1762,7 +1762,7 @@
           <w:lang w:eastAsia="hu-HU"/>
         </w:rPr>
       </w:pPr>
-      <w:hyperlink w:anchor="_Toc56205485" w:history="1">
+      <w:hyperlink w:anchor="_Toc56254400" w:history="1">
         <w:r>
           <w:rPr>
             <w:rStyle w:val="Hiperhivatkozs"/>
@@ -1789,7 +1789,7 @@
             <w:noProof/>
             <w:webHidden/>
           </w:rPr>
-          <w:instrText xml:space="preserve"> PAGEREF _Toc56205485 \h </w:instrText>
+          <w:instrText xml:space="preserve"> PAGEREF _Toc56254400 \h </w:instrText>
         </w:r>
         <w:r>
           <w:rPr>
@@ -1834,7 +1834,7 @@
           <w:lang w:eastAsia="hu-HU"/>
         </w:rPr>
       </w:pPr>
-      <w:hyperlink w:anchor="_Toc56205486" w:history="1">
+      <w:hyperlink w:anchor="_Toc56254401" w:history="1">
         <w:r>
           <w:rPr>
             <w:rStyle w:val="Hiperhivatkozs"/>
@@ -1861,7 +1861,7 @@
             <w:noProof/>
             <w:webHidden/>
           </w:rPr>
-          <w:instrText xml:space="preserve"> PAGEREF _Toc56205486 \h </w:instrText>
+          <w:instrText xml:space="preserve"> PAGEREF _Toc56254401 \h </w:instrText>
         </w:r>
         <w:r>
           <w:rPr>
@@ -1906,7 +1906,7 @@
           <w:lang w:eastAsia="hu-HU"/>
         </w:rPr>
       </w:pPr>
-      <w:hyperlink w:anchor="_Toc56205487" w:history="1">
+      <w:hyperlink w:anchor="_Toc56254402" w:history="1">
         <w:r>
           <w:rPr>
             <w:rStyle w:val="Hiperhivatkozs"/>
@@ -1933,7 +1933,7 @@
             <w:noProof/>
             <w:webHidden/>
           </w:rPr>
-          <w:instrText xml:space="preserve"> PAGEREF _Toc56205487 \h </w:instrText>
+          <w:instrText xml:space="preserve"> PAGEREF _Toc56254402 \h </w:instrText>
         </w:r>
         <w:r>
           <w:rPr>
@@ -1978,7 +1978,7 @@
           <w:lang w:eastAsia="hu-HU"/>
         </w:rPr>
       </w:pPr>
-      <w:hyperlink w:anchor="_Toc56205488" w:history="1">
+      <w:hyperlink w:anchor="_Toc56254403" w:history="1">
         <w:r>
           <w:rPr>
             <w:rStyle w:val="Hiperhivatkozs"/>
@@ -2005,7 +2005,7 @@
             <w:noProof/>
             <w:webHidden/>
           </w:rPr>
-          <w:instrText xml:space="preserve"> PAGEREF _Toc56205488 \h </w:instrText>
+          <w:instrText xml:space="preserve"> PAGEREF _Toc56254403 \h </w:instrText>
         </w:r>
         <w:r>
           <w:rPr>
@@ -2050,7 +2050,7 @@
           <w:lang w:eastAsia="hu-HU"/>
         </w:rPr>
       </w:pPr>
-      <w:hyperlink w:anchor="_Toc56205489" w:history="1">
+      <w:hyperlink w:anchor="_Toc56254404" w:history="1">
         <w:r>
           <w:rPr>
             <w:rStyle w:val="Hiperhivatkozs"/>
@@ -2077,7 +2077,7 @@
             <w:noProof/>
             <w:webHidden/>
           </w:rPr>
-          <w:instrText xml:space="preserve"> PAGEREF _Toc56205489 \h </w:instrText>
+          <w:instrText xml:space="preserve"> PAGEREF _Toc56254404 \h </w:instrText>
         </w:r>
         <w:r>
           <w:rPr>
@@ -2122,7 +2122,7 @@
           <w:lang w:eastAsia="hu-HU"/>
         </w:rPr>
       </w:pPr>
-      <w:hyperlink w:anchor="_Toc56205490" w:history="1">
+      <w:hyperlink w:anchor="_Toc56254405" w:history="1">
         <w:r>
           <w:rPr>
             <w:rStyle w:val="Hiperhivatkozs"/>
@@ -2149,7 +2149,7 @@
             <w:noProof/>
             <w:webHidden/>
           </w:rPr>
-          <w:instrText xml:space="preserve"> PAGEREF _Toc56205490 \h </w:instrText>
+          <w:instrText xml:space="preserve"> PAGEREF _Toc56254405 \h </w:instrText>
         </w:r>
         <w:r>
           <w:rPr>
@@ -2194,7 +2194,7 @@
           <w:lang w:eastAsia="hu-HU"/>
         </w:rPr>
       </w:pPr>
-      <w:hyperlink w:anchor="_Toc56205491" w:history="1">
+      <w:hyperlink w:anchor="_Toc56254406" w:history="1">
         <w:r>
           <w:rPr>
             <w:rStyle w:val="Hiperhivatkozs"/>
@@ -2221,7 +2221,7 @@
             <w:noProof/>
             <w:webHidden/>
           </w:rPr>
-          <w:instrText xml:space="preserve"> PAGEREF _Toc56205491 \h </w:instrText>
+          <w:instrText xml:space="preserve"> PAGEREF _Toc56254406 \h </w:instrText>
         </w:r>
         <w:r>
           <w:rPr>
@@ -2266,7 +2266,7 @@
           <w:lang w:eastAsia="hu-HU"/>
         </w:rPr>
       </w:pPr>
-      <w:hyperlink w:anchor="_Toc56205492" w:history="1">
+      <w:hyperlink w:anchor="_Toc56254407" w:history="1">
         <w:r>
           <w:rPr>
             <w:rStyle w:val="Hiperhivatkozs"/>
@@ -2293,7 +2293,7 @@
             <w:noProof/>
             <w:webHidden/>
           </w:rPr>
-          <w:instrText xml:space="preserve"> PAGEREF _Toc56205492 \h </w:instrText>
+          <w:instrText xml:space="preserve"> PAGEREF _Toc56254407 \h </w:instrText>
         </w:r>
         <w:r>
           <w:rPr>
@@ -2338,7 +2338,7 @@
           <w:lang w:eastAsia="hu-HU"/>
         </w:rPr>
       </w:pPr>
-      <w:hyperlink w:anchor="_Toc56205493" w:history="1">
+      <w:hyperlink w:anchor="_Toc56254408" w:history="1">
         <w:r>
           <w:rPr>
             <w:rStyle w:val="Hiperhivatkozs"/>
@@ -2365,7 +2365,7 @@
             <w:noProof/>
             <w:webHidden/>
           </w:rPr>
-          <w:instrText xml:space="preserve"> PAGEREF _Toc56205493 \h </w:instrText>
+          <w:instrText xml:space="preserve"> PAGEREF _Toc56254408 \h </w:instrText>
         </w:r>
         <w:r>
           <w:rPr>
@@ -2410,7 +2410,7 @@
           <w:lang w:eastAsia="hu-HU"/>
         </w:rPr>
       </w:pPr>
-      <w:hyperlink w:anchor="_Toc56205494" w:history="1">
+      <w:hyperlink w:anchor="_Toc56254409" w:history="1">
         <w:r>
           <w:rPr>
             <w:rStyle w:val="Hiperhivatkozs"/>
@@ -2437,7 +2437,7 @@
             <w:noProof/>
             <w:webHidden/>
           </w:rPr>
-          <w:instrText xml:space="preserve"> PAGEREF _Toc56205494 \h </w:instrText>
+          <w:instrText xml:space="preserve"> PAGEREF _Toc56254409 \h </w:instrText>
         </w:r>
         <w:r>
           <w:rPr>
@@ -2482,7 +2482,7 @@
           <w:lang w:eastAsia="hu-HU"/>
         </w:rPr>
       </w:pPr>
-      <w:hyperlink w:anchor="_Toc56205495" w:history="1">
+      <w:hyperlink w:anchor="_Toc56254410" w:history="1">
         <w:r>
           <w:rPr>
             <w:rStyle w:val="Hiperhivatkozs"/>
@@ -2509,7 +2509,7 @@
             <w:noProof/>
             <w:webHidden/>
           </w:rPr>
-          <w:instrText xml:space="preserve"> PAGEREF _Toc56205495 \h </w:instrText>
+          <w:instrText xml:space="preserve"> PAGEREF _Toc56254410 \h </w:instrText>
         </w:r>
         <w:r>
           <w:rPr>
@@ -2554,7 +2554,7 @@
           <w:lang w:eastAsia="hu-HU"/>
         </w:rPr>
       </w:pPr>
-      <w:hyperlink w:anchor="_Toc56205496" w:history="1">
+      <w:hyperlink w:anchor="_Toc56254411" w:history="1">
         <w:r>
           <w:rPr>
             <w:rStyle w:val="Hiperhivatkozs"/>
@@ -2581,7 +2581,7 @@
             <w:noProof/>
             <w:webHidden/>
           </w:rPr>
-          <w:instrText xml:space="preserve"> PAGEREF _Toc56205496 \h </w:instrText>
+          <w:instrText xml:space="preserve"> PAGEREF _Toc56254411 \h </w:instrText>
         </w:r>
         <w:r>
           <w:rPr>
@@ -2626,7 +2626,7 @@
           <w:lang w:eastAsia="hu-HU"/>
         </w:rPr>
       </w:pPr>
-      <w:hyperlink w:anchor="_Toc56205497" w:history="1">
+      <w:hyperlink w:anchor="_Toc56254412" w:history="1">
         <w:r>
           <w:rPr>
             <w:rStyle w:val="Hiperhivatkozs"/>
@@ -2653,7 +2653,7 @@
             <w:noProof/>
             <w:webHidden/>
           </w:rPr>
-          <w:instrText xml:space="preserve"> PAGEREF _Toc56205497 \h </w:instrText>
+          <w:instrText xml:space="preserve"> PAGEREF _Toc56254412 \h </w:instrText>
         </w:r>
         <w:r>
           <w:rPr>
@@ -2696,7 +2696,7 @@
           <w:lang w:eastAsia="hu-HU"/>
         </w:rPr>
       </w:pPr>
-      <w:hyperlink w:anchor="_Toc56205498" w:history="1">
+      <w:hyperlink w:anchor="_Toc56254413" w:history="1">
         <w:r>
           <w:rPr>
             <w:rStyle w:val="Hiperhivatkozs"/>
@@ -2723,7 +2723,7 @@
             <w:noProof/>
             <w:webHidden/>
           </w:rPr>
-          <w:instrText xml:space="preserve"> PAGEREF _Toc56205498 \h </w:instrText>
+          <w:instrText xml:space="preserve"> PAGEREF _Toc56254413 \h </w:instrText>
         </w:r>
         <w:r>
           <w:rPr>
@@ -2768,7 +2768,7 @@
           <w:lang w:eastAsia="hu-HU"/>
         </w:rPr>
       </w:pPr>
-      <w:hyperlink w:anchor="_Toc56205499" w:history="1">
+      <w:hyperlink w:anchor="_Toc56254414" w:history="1">
         <w:r>
           <w:rPr>
             <w:rStyle w:val="Hiperhivatkozs"/>
@@ -2795,7 +2795,7 @@
             <w:noProof/>
             <w:webHidden/>
           </w:rPr>
-          <w:instrText xml:space="preserve"> PAGEREF _Toc56205499 \h </w:instrText>
+          <w:instrText xml:space="preserve"> PAGEREF _Toc56254414 \h </w:instrText>
         </w:r>
         <w:r>
           <w:rPr>
@@ -2840,7 +2840,7 @@
           <w:lang w:eastAsia="hu-HU"/>
         </w:rPr>
       </w:pPr>
-      <w:hyperlink w:anchor="_Toc56205500" w:history="1">
+      <w:hyperlink w:anchor="_Toc56254415" w:history="1">
         <w:r>
           <w:rPr>
             <w:rStyle w:val="Hiperhivatkozs"/>
@@ -2867,7 +2867,7 @@
             <w:noProof/>
             <w:webHidden/>
           </w:rPr>
-          <w:instrText xml:space="preserve"> PAGEREF _Toc56205500 \h </w:instrText>
+          <w:instrText xml:space="preserve"> PAGEREF _Toc56254415 \h </w:instrText>
         </w:r>
         <w:r>
           <w:rPr>
@@ -2912,7 +2912,7 @@
           <w:lang w:eastAsia="hu-HU"/>
         </w:rPr>
       </w:pPr>
-      <w:hyperlink w:anchor="_Toc56205501" w:history="1">
+      <w:hyperlink w:anchor="_Toc56254416" w:history="1">
         <w:r>
           <w:rPr>
             <w:rStyle w:val="Hiperhivatkozs"/>
@@ -2939,7 +2939,7 @@
             <w:noProof/>
             <w:webHidden/>
           </w:rPr>
-          <w:instrText xml:space="preserve"> PAGEREF _Toc56205501 \h </w:instrText>
+          <w:instrText xml:space="preserve"> PAGEREF _Toc56254416 \h </w:instrText>
         </w:r>
         <w:r>
           <w:rPr>
@@ -2984,7 +2984,7 @@
           <w:lang w:eastAsia="hu-HU"/>
         </w:rPr>
       </w:pPr>
-      <w:hyperlink w:anchor="_Toc56205502" w:history="1">
+      <w:hyperlink w:anchor="_Toc56254417" w:history="1">
         <w:r>
           <w:rPr>
             <w:rStyle w:val="Hiperhivatkozs"/>
@@ -3011,7 +3011,7 @@
             <w:noProof/>
             <w:webHidden/>
           </w:rPr>
-          <w:instrText xml:space="preserve"> PAGEREF _Toc56205502 \h </w:instrText>
+          <w:instrText xml:space="preserve"> PAGEREF _Toc56254417 \h </w:instrText>
         </w:r>
         <w:r>
           <w:rPr>
@@ -3056,7 +3056,7 @@
           <w:lang w:eastAsia="hu-HU"/>
         </w:rPr>
       </w:pPr>
-      <w:hyperlink w:anchor="_Toc56205503" w:history="1">
+      <w:hyperlink w:anchor="_Toc56254418" w:history="1">
         <w:r>
           <w:rPr>
             <w:rStyle w:val="Hiperhivatkozs"/>
@@ -3083,7 +3083,7 @@
             <w:noProof/>
             <w:webHidden/>
           </w:rPr>
-          <w:instrText xml:space="preserve"> PAGEREF _Toc56205503 \h </w:instrText>
+          <w:instrText xml:space="preserve"> PAGEREF _Toc56254418 \h </w:instrText>
         </w:r>
         <w:r>
           <w:rPr>
@@ -3128,7 +3128,7 @@
           <w:lang w:eastAsia="hu-HU"/>
         </w:rPr>
       </w:pPr>
-      <w:hyperlink w:anchor="_Toc56205504" w:history="1">
+      <w:hyperlink w:anchor="_Toc56254419" w:history="1">
         <w:r>
           <w:rPr>
             <w:rStyle w:val="Hiperhivatkozs"/>
@@ -3155,7 +3155,7 @@
             <w:noProof/>
             <w:webHidden/>
           </w:rPr>
-          <w:instrText xml:space="preserve"> PAGEREF _Toc56205504 \h </w:instrText>
+          <w:instrText xml:space="preserve"> PAGEREF _Toc56254419 \h </w:instrText>
         </w:r>
         <w:r>
           <w:rPr>
@@ -3200,7 +3200,7 @@
           <w:lang w:eastAsia="hu-HU"/>
         </w:rPr>
       </w:pPr>
-      <w:hyperlink w:anchor="_Toc56205505" w:history="1">
+      <w:hyperlink w:anchor="_Toc56254420" w:history="1">
         <w:r>
           <w:rPr>
             <w:rStyle w:val="Hiperhivatkozs"/>
@@ -3227,7 +3227,7 @@
             <w:noProof/>
             <w:webHidden/>
           </w:rPr>
-          <w:instrText xml:space="preserve"> PAGEREF _Toc56205505 \h </w:instrText>
+          <w:instrText xml:space="preserve"> PAGEREF _Toc56254420 \h </w:instrText>
         </w:r>
         <w:r>
           <w:rPr>
@@ -3272,7 +3272,7 @@
           <w:lang w:eastAsia="hu-HU"/>
         </w:rPr>
       </w:pPr>
-      <w:hyperlink w:anchor="_Toc56205506" w:history="1">
+      <w:hyperlink w:anchor="_Toc56254421" w:history="1">
         <w:r>
           <w:rPr>
             <w:rStyle w:val="Hiperhivatkozs"/>
@@ -3299,7 +3299,7 @@
             <w:noProof/>
             <w:webHidden/>
           </w:rPr>
-          <w:instrText xml:space="preserve"> PAGEREF _Toc56205506 \h </w:instrText>
+          <w:instrText xml:space="preserve"> PAGEREF _Toc56254421 \h </w:instrText>
         </w:r>
         <w:r>
           <w:rPr>
@@ -3344,7 +3344,7 @@
           <w:lang w:eastAsia="hu-HU"/>
         </w:rPr>
       </w:pPr>
-      <w:hyperlink w:anchor="_Toc56205507" w:history="1">
+      <w:hyperlink w:anchor="_Toc56254422" w:history="1">
         <w:r>
           <w:rPr>
             <w:rStyle w:val="Hiperhivatkozs"/>
@@ -3371,7 +3371,7 @@
             <w:noProof/>
             <w:webHidden/>
           </w:rPr>
-          <w:instrText xml:space="preserve"> PAGEREF _Toc56205507 \h </w:instrText>
+          <w:instrText xml:space="preserve"> PAGEREF _Toc56254422 \h </w:instrText>
         </w:r>
         <w:r>
           <w:rPr>
@@ -3416,7 +3416,7 @@
           <w:lang w:eastAsia="hu-HU"/>
         </w:rPr>
       </w:pPr>
-      <w:hyperlink w:anchor="_Toc56205508" w:history="1">
+      <w:hyperlink w:anchor="_Toc56254423" w:history="1">
         <w:r>
           <w:rPr>
             <w:rStyle w:val="Hiperhivatkozs"/>
@@ -3443,7 +3443,7 @@
             <w:noProof/>
             <w:webHidden/>
           </w:rPr>
-          <w:instrText xml:space="preserve"> PAGEREF _Toc56205508 \h </w:instrText>
+          <w:instrText xml:space="preserve"> PAGEREF _Toc56254423 \h </w:instrText>
         </w:r>
         <w:r>
           <w:rPr>
@@ -3488,7 +3488,7 @@
           <w:lang w:eastAsia="hu-HU"/>
         </w:rPr>
       </w:pPr>
-      <w:hyperlink w:anchor="_Toc56205509" w:history="1">
+      <w:hyperlink w:anchor="_Toc56254424" w:history="1">
         <w:r>
           <w:rPr>
             <w:rStyle w:val="Hiperhivatkozs"/>
@@ -3515,7 +3515,7 @@
             <w:noProof/>
             <w:webHidden/>
           </w:rPr>
-          <w:instrText xml:space="preserve"> PAGEREF _Toc56205509 \h </w:instrText>
+          <w:instrText xml:space="preserve"> PAGEREF _Toc56254424 \h </w:instrText>
         </w:r>
         <w:r>
           <w:rPr>
@@ -3560,7 +3560,7 @@
           <w:lang w:eastAsia="hu-HU"/>
         </w:rPr>
       </w:pPr>
-      <w:hyperlink w:anchor="_Toc56205510" w:history="1">
+      <w:hyperlink w:anchor="_Toc56254425" w:history="1">
         <w:r>
           <w:rPr>
             <w:rStyle w:val="Hiperhivatkozs"/>
@@ -3587,7 +3587,7 @@
             <w:noProof/>
             <w:webHidden/>
           </w:rPr>
-          <w:instrText xml:space="preserve"> PAGEREF _Toc56205510 \h </w:instrText>
+          <w:instrText xml:space="preserve"> PAGEREF _Toc56254425 \h </w:instrText>
         </w:r>
         <w:r>
           <w:rPr>
@@ -3632,7 +3632,7 @@
           <w:lang w:eastAsia="hu-HU"/>
         </w:rPr>
       </w:pPr>
-      <w:hyperlink w:anchor="_Toc56205511" w:history="1">
+      <w:hyperlink w:anchor="_Toc56254426" w:history="1">
         <w:r>
           <w:rPr>
             <w:rStyle w:val="Hiperhivatkozs"/>
@@ -3659,7 +3659,7 @@
             <w:noProof/>
             <w:webHidden/>
           </w:rPr>
-          <w:instrText xml:space="preserve"> PAGEREF _Toc56205511 \h </w:instrText>
+          <w:instrText xml:space="preserve"> PAGEREF _Toc56254426 \h </w:instrText>
         </w:r>
         <w:r>
           <w:rPr>
@@ -3704,7 +3704,7 @@
           <w:lang w:eastAsia="hu-HU"/>
         </w:rPr>
       </w:pPr>
-      <w:hyperlink w:anchor="_Toc56205512" w:history="1">
+      <w:hyperlink w:anchor="_Toc56254427" w:history="1">
         <w:r>
           <w:rPr>
             <w:rStyle w:val="Hiperhivatkozs"/>
@@ -3731,7 +3731,7 @@
             <w:noProof/>
             <w:webHidden/>
           </w:rPr>
-          <w:instrText xml:space="preserve"> PAGEREF _Toc56205512 \h </w:instrText>
+          <w:instrText xml:space="preserve"> PAGEREF _Toc56254427 \h </w:instrText>
         </w:r>
         <w:r>
           <w:rPr>
@@ -3776,7 +3776,7 @@
           <w:lang w:eastAsia="hu-HU"/>
         </w:rPr>
       </w:pPr>
-      <w:hyperlink w:anchor="_Toc56205513" w:history="1">
+      <w:hyperlink w:anchor="_Toc56254428" w:history="1">
         <w:r>
           <w:rPr>
             <w:rStyle w:val="Hiperhivatkozs"/>
@@ -3803,7 +3803,7 @@
             <w:noProof/>
             <w:webHidden/>
           </w:rPr>
-          <w:instrText xml:space="preserve"> PAGEREF _Toc56205513 \h </w:instrText>
+          <w:instrText xml:space="preserve"> PAGEREF _Toc56254428 \h </w:instrText>
         </w:r>
         <w:r>
           <w:rPr>
@@ -3848,7 +3848,7 @@
           <w:lang w:eastAsia="hu-HU"/>
         </w:rPr>
       </w:pPr>
-      <w:hyperlink w:anchor="_Toc56205514" w:history="1">
+      <w:hyperlink w:anchor="_Toc56254429" w:history="1">
         <w:r>
           <w:rPr>
             <w:rStyle w:val="Hiperhivatkozs"/>
@@ -3875,7 +3875,7 @@
             <w:noProof/>
             <w:webHidden/>
           </w:rPr>
-          <w:instrText xml:space="preserve"> PAGEREF _Toc56205514 \h </w:instrText>
+          <w:instrText xml:space="preserve"> PAGEREF _Toc56254429 \h </w:instrText>
         </w:r>
         <w:r>
           <w:rPr>
@@ -3920,7 +3920,7 @@
           <w:lang w:eastAsia="hu-HU"/>
         </w:rPr>
       </w:pPr>
-      <w:hyperlink w:anchor="_Toc56205515" w:history="1">
+      <w:hyperlink w:anchor="_Toc56254430" w:history="1">
         <w:r>
           <w:rPr>
             <w:rStyle w:val="Hiperhivatkozs"/>
@@ -3947,7 +3947,7 @@
             <w:noProof/>
             <w:webHidden/>
           </w:rPr>
-          <w:instrText xml:space="preserve"> PAGEREF _Toc56205515 \h </w:instrText>
+          <w:instrText xml:space="preserve"> PAGEREF _Toc56254430 \h </w:instrText>
         </w:r>
         <w:r>
           <w:rPr>
@@ -3992,7 +3992,7 @@
           <w:lang w:eastAsia="hu-HU"/>
         </w:rPr>
       </w:pPr>
-      <w:hyperlink w:anchor="_Toc56205516" w:history="1">
+      <w:hyperlink w:anchor="_Toc56254431" w:history="1">
         <w:r>
           <w:rPr>
             <w:rStyle w:val="Hiperhivatkozs"/>
@@ -4019,7 +4019,7 @@
             <w:noProof/>
             <w:webHidden/>
           </w:rPr>
-          <w:instrText xml:space="preserve"> PAGEREF _Toc56205516 \h </w:instrText>
+          <w:instrText xml:space="preserve"> PAGEREF _Toc56254431 \h </w:instrText>
         </w:r>
         <w:r>
           <w:rPr>
@@ -4064,7 +4064,7 @@
           <w:lang w:eastAsia="hu-HU"/>
         </w:rPr>
       </w:pPr>
-      <w:hyperlink w:anchor="_Toc56205517" w:history="1">
+      <w:hyperlink w:anchor="_Toc56254432" w:history="1">
         <w:r>
           <w:rPr>
             <w:rStyle w:val="Hiperhivatkozs"/>
@@ -4091,7 +4091,7 @@
             <w:noProof/>
             <w:webHidden/>
           </w:rPr>
-          <w:instrText xml:space="preserve"> PAGEREF _Toc56205517 \h </w:instrText>
+          <w:instrText xml:space="preserve"> PAGEREF _Toc56254432 \h </w:instrText>
         </w:r>
         <w:r>
           <w:rPr>
@@ -4136,7 +4136,7 @@
           <w:lang w:eastAsia="hu-HU"/>
         </w:rPr>
       </w:pPr>
-      <w:hyperlink w:anchor="_Toc56205518" w:history="1">
+      <w:hyperlink w:anchor="_Toc56254433" w:history="1">
         <w:r>
           <w:rPr>
             <w:rStyle w:val="Hiperhivatkozs"/>
@@ -4163,7 +4163,7 @@
             <w:noProof/>
             <w:webHidden/>
           </w:rPr>
-          <w:instrText xml:space="preserve"> PAGEREF _Toc56205518 \h </w:instrText>
+          <w:instrText xml:space="preserve"> PAGEREF _Toc56254433 \h </w:instrText>
         </w:r>
         <w:r>
           <w:rPr>
@@ -4208,7 +4208,7 @@
           <w:lang w:eastAsia="hu-HU"/>
         </w:rPr>
       </w:pPr>
-      <w:hyperlink w:anchor="_Toc56205519" w:history="1">
+      <w:hyperlink w:anchor="_Toc56254434" w:history="1">
         <w:r>
           <w:rPr>
             <w:rStyle w:val="Hiperhivatkozs"/>
@@ -4235,7 +4235,7 @@
             <w:noProof/>
             <w:webHidden/>
           </w:rPr>
-          <w:instrText xml:space="preserve"> PAGEREF _Toc56205519 \h </w:instrText>
+          <w:instrText xml:space="preserve"> PAGEREF _Toc56254434 \h </w:instrText>
         </w:r>
         <w:r>
           <w:rPr>
@@ -4280,7 +4280,7 @@
           <w:lang w:eastAsia="hu-HU"/>
         </w:rPr>
       </w:pPr>
-      <w:hyperlink w:anchor="_Toc56205520" w:history="1">
+      <w:hyperlink w:anchor="_Toc56254435" w:history="1">
         <w:r>
           <w:rPr>
             <w:rStyle w:val="Hiperhivatkozs"/>
@@ -4307,7 +4307,7 @@
             <w:noProof/>
             <w:webHidden/>
           </w:rPr>
-          <w:instrText xml:space="preserve"> PAGEREF _Toc56205520 \h </w:instrText>
+          <w:instrText xml:space="preserve"> PAGEREF _Toc56254435 \h </w:instrText>
         </w:r>
         <w:r>
           <w:rPr>
@@ -4352,7 +4352,7 @@
           <w:lang w:eastAsia="hu-HU"/>
         </w:rPr>
       </w:pPr>
-      <w:hyperlink w:anchor="_Toc56205521" w:history="1">
+      <w:hyperlink w:anchor="_Toc56254436" w:history="1">
         <w:r>
           <w:rPr>
             <w:rStyle w:val="Hiperhivatkozs"/>
@@ -4379,7 +4379,7 @@
             <w:noProof/>
             <w:webHidden/>
           </w:rPr>
-          <w:instrText xml:space="preserve"> PAGEREF _Toc56205521 \h </w:instrText>
+          <w:instrText xml:space="preserve"> PAGEREF _Toc56254436 \h </w:instrText>
         </w:r>
         <w:r>
           <w:rPr>
@@ -4424,7 +4424,7 @@
           <w:lang w:eastAsia="hu-HU"/>
         </w:rPr>
       </w:pPr>
-      <w:hyperlink w:anchor="_Toc56205522" w:history="1">
+      <w:hyperlink w:anchor="_Toc56254437" w:history="1">
         <w:r>
           <w:rPr>
             <w:rStyle w:val="Hiperhivatkozs"/>
@@ -4451,7 +4451,7 @@
             <w:noProof/>
             <w:webHidden/>
           </w:rPr>
-          <w:instrText xml:space="preserve"> PAGEREF _Toc56205522 \h </w:instrText>
+          <w:instrText xml:space="preserve"> PAGEREF _Toc56254437 \h </w:instrText>
         </w:r>
         <w:r>
           <w:rPr>
@@ -4496,7 +4496,7 @@
           <w:lang w:eastAsia="hu-HU"/>
         </w:rPr>
       </w:pPr>
-      <w:hyperlink w:anchor="_Toc56205523" w:history="1">
+      <w:hyperlink w:anchor="_Toc56254438" w:history="1">
         <w:r>
           <w:rPr>
             <w:rStyle w:val="Hiperhivatkozs"/>
@@ -4523,7 +4523,7 @@
             <w:noProof/>
             <w:webHidden/>
           </w:rPr>
-          <w:instrText xml:space="preserve"> PAGEREF _Toc56205523 \h </w:instrText>
+          <w:instrText xml:space="preserve"> PAGEREF _Toc56254438 \h </w:instrText>
         </w:r>
         <w:r>
           <w:rPr>
@@ -4568,7 +4568,7 @@
           <w:lang w:eastAsia="hu-HU"/>
         </w:rPr>
       </w:pPr>
-      <w:hyperlink w:anchor="_Toc56205524" w:history="1">
+      <w:hyperlink w:anchor="_Toc56254439" w:history="1">
         <w:r>
           <w:rPr>
             <w:rStyle w:val="Hiperhivatkozs"/>
@@ -4595,7 +4595,7 @@
             <w:noProof/>
             <w:webHidden/>
           </w:rPr>
-          <w:instrText xml:space="preserve"> PAGEREF _Toc56205524 \h </w:instrText>
+          <w:instrText xml:space="preserve"> PAGEREF _Toc56254439 \h </w:instrText>
         </w:r>
         <w:r>
           <w:rPr>
@@ -4640,7 +4640,7 @@
           <w:lang w:eastAsia="hu-HU"/>
         </w:rPr>
       </w:pPr>
-      <w:hyperlink w:anchor="_Toc56205525" w:history="1">
+      <w:hyperlink w:anchor="_Toc56254440" w:history="1">
         <w:r>
           <w:rPr>
             <w:rStyle w:val="Hiperhivatkozs"/>
@@ -4667,7 +4667,7 @@
             <w:noProof/>
             <w:webHidden/>
           </w:rPr>
-          <w:instrText xml:space="preserve"> PAGEREF _Toc56205525 \h </w:instrText>
+          <w:instrText xml:space="preserve"> PAGEREF _Toc56254440 \h </w:instrText>
         </w:r>
         <w:r>
           <w:rPr>
@@ -4710,7 +4710,7 @@
           <w:lang w:eastAsia="hu-HU"/>
         </w:rPr>
       </w:pPr>
-      <w:hyperlink w:anchor="_Toc56205526" w:history="1">
+      <w:hyperlink w:anchor="_Toc56254441" w:history="1">
         <w:r>
           <w:rPr>
             <w:rStyle w:val="Hiperhivatkozs"/>
@@ -4737,7 +4737,7 @@
             <w:noProof/>
             <w:webHidden/>
           </w:rPr>
-          <w:instrText xml:space="preserve"> PAGEREF _Toc56205526 \h </w:instrText>
+          <w:instrText xml:space="preserve"> PAGEREF _Toc56254441 \h </w:instrText>
         </w:r>
         <w:r>
           <w:rPr>
@@ -4780,7 +4780,7 @@
           <w:lang w:eastAsia="hu-HU"/>
         </w:rPr>
       </w:pPr>
-      <w:hyperlink w:anchor="_Toc56205527" w:history="1">
+      <w:hyperlink w:anchor="_Toc56254442" w:history="1">
         <w:r>
           <w:rPr>
             <w:rStyle w:val="Hiperhivatkozs"/>
@@ -4807,7 +4807,7 @@
             <w:noProof/>
             <w:webHidden/>
           </w:rPr>
-          <w:instrText xml:space="preserve"> PAGEREF _Toc56205527 \h </w:instrText>
+          <w:instrText xml:space="preserve"> PAGEREF _Toc56254442 \h </w:instrText>
         </w:r>
         <w:r>
           <w:rPr>
@@ -5028,7 +5028,7 @@
       <w:pPr>
         <w:pStyle w:val="Fejezetcimszmozsnlkl"/>
       </w:pPr>
-      <w:bookmarkStart w:id="6" w:name="_Toc56205465"/>
+      <w:bookmarkStart w:id="6" w:name="_Toc56254380"/>
       <w:r>
         <w:lastRenderedPageBreak/>
         <w:t>Összefoglaló</w:t>
@@ -5086,7 +5086,7 @@
       <w:pPr>
         <w:pStyle w:val="Fejezetcimszmozsnlkl"/>
       </w:pPr>
-      <w:bookmarkStart w:id="7" w:name="_Toc56205466"/>
+      <w:bookmarkStart w:id="7" w:name="_Toc56254381"/>
       <w:proofErr w:type="spellStart"/>
       <w:r>
         <w:lastRenderedPageBreak/>
@@ -5100,7 +5100,7 @@
         <w:pStyle w:val="Cmsor1"/>
       </w:pPr>
       <w:bookmarkStart w:id="8" w:name="_Toc332797397"/>
-      <w:bookmarkStart w:id="9" w:name="_Toc56205467"/>
+      <w:bookmarkStart w:id="9" w:name="_Toc56254382"/>
       <w:r>
         <w:lastRenderedPageBreak/>
         <w:t>Bevezetés</w:t>
@@ -5112,7 +5112,7 @@
       <w:pPr>
         <w:pStyle w:val="Cmsor2"/>
       </w:pPr>
-      <w:bookmarkStart w:id="10" w:name="_Toc56205468"/>
+      <w:bookmarkStart w:id="10" w:name="_Toc56254383"/>
       <w:r>
         <w:t>Motiváció</w:t>
       </w:r>
@@ -5129,7 +5129,7 @@
       <w:pPr>
         <w:pStyle w:val="Cmsor2"/>
       </w:pPr>
-      <w:bookmarkStart w:id="13" w:name="_Toc56205469"/>
+      <w:bookmarkStart w:id="13" w:name="_Toc56254384"/>
       <w:r>
         <w:t>Tőzsdei kereskedés</w:t>
       </w:r>
@@ -5185,7 +5185,7 @@
       <w:pPr>
         <w:pStyle w:val="Cmsor3"/>
       </w:pPr>
-      <w:bookmarkStart w:id="14" w:name="_Toc56205470"/>
+      <w:bookmarkStart w:id="14" w:name="_Toc56254385"/>
       <w:r>
         <w:t>A tőzsde múltja</w:t>
       </w:r>
@@ -5334,7 +5334,7 @@
       <w:pPr>
         <w:pStyle w:val="Cmsor3"/>
       </w:pPr>
-      <w:bookmarkStart w:id="15" w:name="_Toc56205471"/>
+      <w:bookmarkStart w:id="15" w:name="_Toc56254386"/>
       <w:r>
         <w:lastRenderedPageBreak/>
         <w:t>A devizakereskedés</w:t>
@@ -5410,7 +5410,7 @@
       <w:pPr>
         <w:pStyle w:val="Cmsor3"/>
       </w:pPr>
-      <w:bookmarkStart w:id="16" w:name="_Toc56205472"/>
+      <w:bookmarkStart w:id="16" w:name="_Toc56254387"/>
       <w:r>
         <w:t xml:space="preserve">Magánemberként a </w:t>
       </w:r>
@@ -5472,7 +5472,7 @@
       <w:pPr>
         <w:pStyle w:val="Cmsor2"/>
       </w:pPr>
-      <w:bookmarkStart w:id="17" w:name="_Toc56205473"/>
+      <w:bookmarkStart w:id="17" w:name="_Toc56254388"/>
       <w:r>
         <w:lastRenderedPageBreak/>
         <w:t>Web</w:t>
@@ -5491,7 +5491,7 @@
       <w:pPr>
         <w:pStyle w:val="Cmsor3"/>
       </w:pPr>
-      <w:bookmarkStart w:id="18" w:name="_Toc56205474"/>
+      <w:bookmarkStart w:id="18" w:name="_Toc56254389"/>
       <w:r>
         <w:t>Történelem</w:t>
       </w:r>
@@ -5639,7 +5639,7 @@
       <w:pPr>
         <w:pStyle w:val="Cmsor3"/>
       </w:pPr>
-      <w:bookmarkStart w:id="19" w:name="_Toc56205475"/>
+      <w:bookmarkStart w:id="19" w:name="_Toc56254390"/>
       <w:r>
         <w:t>Modern w</w:t>
       </w:r>
@@ -5840,7 +5840,7 @@
       <w:pPr>
         <w:pStyle w:val="Cmsor1"/>
       </w:pPr>
-      <w:bookmarkStart w:id="20" w:name="_Toc56205476"/>
+      <w:bookmarkStart w:id="20" w:name="_Toc56254391"/>
       <w:r>
         <w:lastRenderedPageBreak/>
         <w:t>A dolgozat szerkezete</w:t>
@@ -5857,7 +5857,7 @@
       <w:pPr>
         <w:pStyle w:val="Cmsor2"/>
       </w:pPr>
-      <w:bookmarkStart w:id="21" w:name="_Toc56205477"/>
+      <w:bookmarkStart w:id="21" w:name="_Toc56254392"/>
       <w:r>
         <w:t>Fejezetek</w:t>
       </w:r>
@@ -5875,7 +5875,7 @@
       <w:pPr>
         <w:pStyle w:val="Cmsor3"/>
       </w:pPr>
-      <w:bookmarkStart w:id="22" w:name="_Toc56205478"/>
+      <w:bookmarkStart w:id="22" w:name="_Toc56254393"/>
       <w:r>
         <w:t>Feladatkiírás</w:t>
       </w:r>
@@ -5890,7 +5890,7 @@
       <w:pPr>
         <w:pStyle w:val="Cmsor3"/>
       </w:pPr>
-      <w:bookmarkStart w:id="23" w:name="_Toc56205479"/>
+      <w:bookmarkStart w:id="23" w:name="_Toc56254394"/>
       <w:r>
         <w:t>Címoldal</w:t>
       </w:r>
@@ -5905,7 +5905,7 @@
       <w:pPr>
         <w:pStyle w:val="Cmsor3"/>
       </w:pPr>
-      <w:bookmarkStart w:id="24" w:name="_Toc56205480"/>
+      <w:bookmarkStart w:id="24" w:name="_Toc56254395"/>
       <w:r>
         <w:t>Tartalomjegyzék</w:t>
       </w:r>
@@ -5923,7 +5923,7 @@
       <w:pPr>
         <w:pStyle w:val="Cmsor3"/>
       </w:pPr>
-      <w:bookmarkStart w:id="25" w:name="_Toc56205481"/>
+      <w:bookmarkStart w:id="25" w:name="_Toc56254396"/>
       <w:r>
         <w:lastRenderedPageBreak/>
         <w:t>Nyilatkozat</w:t>
@@ -5939,7 +5939,7 @@
       <w:pPr>
         <w:pStyle w:val="Cmsor3"/>
       </w:pPr>
-      <w:bookmarkStart w:id="26" w:name="_Toc56205482"/>
+      <w:bookmarkStart w:id="26" w:name="_Toc56254397"/>
       <w:r>
         <w:t>Tartalmi összefoglaló</w:t>
       </w:r>
@@ -6010,7 +6010,7 @@
       <w:pPr>
         <w:pStyle w:val="Cmsor3"/>
       </w:pPr>
-      <w:bookmarkStart w:id="27" w:name="_Toc56205483"/>
+      <w:bookmarkStart w:id="27" w:name="_Toc56254398"/>
       <w:r>
         <w:t>Bevezetés</w:t>
       </w:r>
@@ -6024,7 +6024,23 @@
         <w:t xml:space="preserve"> feladat értelmezése, a</w:t>
       </w:r>
       <w:r>
-        <w:t xml:space="preserve"> motiváció leírása, a kontextus megteremtése. Ami a stílust illet, képzeld azt, hogy egy ELTE bölcsésznek próbálod elmagyarázni, mit csináltál és miért. Indíts messziről, pl. beszélj a széles értelemben vett területed (web, mobil stb.) fontosságáról, majd fokozatosan közelíts rá arra a szűkebb problémára amit látsz, s amit megpróbálsz megoldani a dolgozatodban. </w:t>
+        <w:t xml:space="preserve"> motiváció leírása, a kontextus megteremtése. Ami a stílust </w:t>
+      </w:r>
+      <w:proofErr w:type="gramStart"/>
+      <w:r>
+        <w:t>illet</w:t>
+      </w:r>
+      <w:proofErr w:type="gramEnd"/>
+      <w:r>
+        <w:t xml:space="preserve">, képzeld azt, hogy egy ELTE bölcsésznek próbálod elmagyarázni, mit csináltál és miért. Indíts messziről, pl. beszélj a széles értelemben vett területed (web, mobil stb.) fontosságáról, majd fokozatosan közelíts rá arra a szűkebb </w:t>
+      </w:r>
+      <w:proofErr w:type="gramStart"/>
+      <w:r>
+        <w:t>problémára</w:t>
+      </w:r>
+      <w:proofErr w:type="gramEnd"/>
+      <w:r>
+        <w:t xml:space="preserve"> amit látsz, s amit megpróbálsz megoldani a dolgozatodban. </w:t>
       </w:r>
     </w:p>
     <w:p>
@@ -6064,7 +6080,7 @@
       <w:pPr>
         <w:pStyle w:val="Cmsor3"/>
       </w:pPr>
-      <w:bookmarkStart w:id="28" w:name="_Toc56205484"/>
+      <w:bookmarkStart w:id="28" w:name="_Toc56254399"/>
       <w:r>
         <w:lastRenderedPageBreak/>
         <w:t>Irodalomkutatás, technológiák, hasonló alkotások bemutatása</w:t>
@@ -6099,7 +6115,7 @@
       <w:pPr>
         <w:pStyle w:val="Cmsor3"/>
       </w:pPr>
-      <w:bookmarkStart w:id="29" w:name="_Toc56205485"/>
+      <w:bookmarkStart w:id="29" w:name="_Toc56254400"/>
       <w:r>
         <w:t>A feladatkiírás pontosítása és részletes elemzése</w:t>
       </w:r>
@@ -6107,7 +6123,23 @@
     </w:p>
     <w:p>
       <w:r>
-        <w:t xml:space="preserve">Tipikus fejezetcím lehet az „Architektúra”, vagy „Tervezés”, a terjedelme 3-5 oldal szakdolgozat és diplomaterv esetén is. A feladat itt már egyáltalán nem mesélgetés, hanem egy objektív elemzésbemutatása arról, hogy mi is a konkrét feladat, amit meg kell valósítani, milyen funkcionális és nem funkcionális követelmények vannak, hogy néz ki a rendszer architektúrája amit </w:t>
+        <w:t xml:space="preserve">Tipikus fejezetcím lehet </w:t>
+      </w:r>
+      <w:proofErr w:type="gramStart"/>
+      <w:r>
+        <w:t>az „Architektúra”,</w:t>
+      </w:r>
+      <w:proofErr w:type="gramEnd"/>
+      <w:r>
+        <w:t xml:space="preserve"> vagy „Tervezés”, a terjedelme 3-5 oldal szakdolgozat és diplomaterv esetén is. A feladat itt már egyáltalán nem mesélgetés, hanem egy objektív elemzésbemutatása arról, hogy mi is a konkrét feladat, amit meg kell valósítani, milyen funkcionális és nem funkcionális követelmények vannak, hogy néz ki a rendszer </w:t>
+      </w:r>
+      <w:proofErr w:type="gramStart"/>
+      <w:r>
+        <w:t>architektúrája</w:t>
+      </w:r>
+      <w:proofErr w:type="gramEnd"/>
+      <w:r>
+        <w:t xml:space="preserve"> amit </w:t>
       </w:r>
       <w:r>
         <w:t xml:space="preserve">terveztél, milyen használati esetek (nem </w:t>
@@ -6151,7 +6183,7 @@
       <w:pPr>
         <w:pStyle w:val="Cmsor3"/>
       </w:pPr>
-      <w:bookmarkStart w:id="30" w:name="_Toc56205486"/>
+      <w:bookmarkStart w:id="30" w:name="_Toc56254401"/>
       <w:r>
         <w:t>Önálló munka bemutatása</w:t>
       </w:r>
@@ -6170,7 +6202,15 @@
     <w:p>
       <w:r>
         <w:lastRenderedPageBreak/>
-        <w:t xml:space="preserve">Képzeld el, hogy egy barátodnak kell bemutatnod, a szoftvert amit készítettél. Tervezz meg egy gondolati szálat, ami mentén be akarod mutatni neki. Például kezdheted az adatbázistól, melyen keresztül bemutatod az adatmodellt, majd az erre épülő üzleti logikai réteget, végül pedig a felhasználói felületet. De haladhatsz vízszintesen is, modulról, modulra a rendszer bemutatása során. A lényeg, hogy legyen valamilyen rendező elv, s ezen belül se </w:t>
+        <w:t xml:space="preserve">Képzeld el, hogy egy barátodnak kell bemutatnod, a </w:t>
+      </w:r>
+      <w:proofErr w:type="gramStart"/>
+      <w:r>
+        <w:t>szoftvert</w:t>
+      </w:r>
+      <w:proofErr w:type="gramEnd"/>
+      <w:r>
+        <w:t xml:space="preserve"> amit készítettél. Tervezz meg egy gondolati szálat, ami mentén be akarod mutatni neki. Például kezdheted az adatbázistól, melyen keresztül bemutatod az adatmodellt, majd az erre épülő üzleti logikai réteget, végül pedig a felhasználói felületet. De haladhatsz vízszintesen is, modulról, modulra a rendszer bemutatása során. A lényeg, hogy legyen valamilyen rendező elv, s ezen belül se </w:t>
       </w:r>
       <w:r>
         <w:rPr>
@@ -6378,7 +6418,7 @@
       <w:pPr>
         <w:pStyle w:val="Cmsor3"/>
       </w:pPr>
-      <w:bookmarkStart w:id="31" w:name="_Toc56205487"/>
+      <w:bookmarkStart w:id="31" w:name="_Toc56254402"/>
       <w:r>
         <w:t>Önálló munka értékelése, mérések, eredmények bemutatása</w:t>
       </w:r>
@@ -6386,7 +6426,15 @@
     </w:p>
     <w:p>
       <w:r>
-        <w:t xml:space="preserve">E fejezet szakdolgozatban 4-5, diplomamunkában 6-7 oldal lehet. Célja, hogy összegezve bemutassa az eredményeidet. Például ha valamilyen algoritmust fejlesztettél, itt mutathatod be mérésekkel, diagramokkal, hogy milyen teljesítményt produkál a különböző megvalósításaihoz, vagy éppen mások implementációihoz képest. Ha egy weboldalt, vagy mobil alkalmazást készítettél, és készültek hozzá automatizált felülettesztek, vagy egység-tesztek, akkor azokat itt bemutathatod. Itt írhatsz a szoftver utóéletéről, pl. kikerült-e a </w:t>
+        <w:t xml:space="preserve">E fejezet szakdolgozatban 4-5, diplomamunkában 6-7 oldal lehet. Célja, hogy összegezve bemutassa az eredményeidet. </w:t>
+      </w:r>
+      <w:proofErr w:type="gramStart"/>
+      <w:r>
+        <w:t>Például</w:t>
+      </w:r>
+      <w:proofErr w:type="gramEnd"/>
+      <w:r>
+        <w:t xml:space="preserve"> ha valamilyen algoritmust fejlesztettél, itt mutathatod be mérésekkel, diagramokkal, hogy milyen teljesítményt produkál a különböző megvalósításaihoz, vagy éppen mások implementációihoz képest. Ha egy weboldalt, vagy mobil alkalmazást készítettél, és készültek hozzá automatizált felülettesztek, vagy egység-tesztek, akkor azokat itt bemutathatod. Itt írhatsz a szoftver utóéletéről, pl. kikerült-e a </w:t>
       </w:r>
       <w:proofErr w:type="spellStart"/>
       <w:r>
@@ -6405,7 +6453,7 @@
       <w:pPr>
         <w:pStyle w:val="Cmsor3"/>
       </w:pPr>
-      <w:bookmarkStart w:id="32" w:name="_Toc56205488"/>
+      <w:bookmarkStart w:id="32" w:name="_Toc56254403"/>
       <w:r>
         <w:t>Összefoglaló</w:t>
       </w:r>
@@ -6444,7 +6492,7 @@
       <w:pPr>
         <w:pStyle w:val="Cmsor3"/>
       </w:pPr>
-      <w:bookmarkStart w:id="33" w:name="_Toc56205489"/>
+      <w:bookmarkStart w:id="33" w:name="_Toc56254404"/>
       <w:r>
         <w:t>Köszönetnyilvánítások</w:t>
       </w:r>
@@ -6459,7 +6507,7 @@
       <w:pPr>
         <w:pStyle w:val="Cmsor3"/>
       </w:pPr>
-      <w:bookmarkStart w:id="34" w:name="_Toc56205490"/>
+      <w:bookmarkStart w:id="34" w:name="_Toc56254405"/>
       <w:r>
         <w:t>Részletes és pontos irodalomjegyzék</w:t>
       </w:r>
@@ -6492,7 +6540,7 @@
       <w:pPr>
         <w:pStyle w:val="Cmsor3"/>
       </w:pPr>
-      <w:bookmarkStart w:id="35" w:name="_Toc56205491"/>
+      <w:bookmarkStart w:id="35" w:name="_Toc56254406"/>
       <w:r>
         <w:t>Ábrajegyzék, táblázatjegyzék</w:t>
       </w:r>
@@ -6531,7 +6579,7 @@
       <w:pPr>
         <w:pStyle w:val="Cmsor3"/>
       </w:pPr>
-      <w:bookmarkStart w:id="36" w:name="_Toc56205492"/>
+      <w:bookmarkStart w:id="36" w:name="_Toc56254407"/>
       <w:r>
         <w:t>Függelék</w:t>
       </w:r>
@@ -6553,7 +6601,7 @@
       <w:pPr>
         <w:pStyle w:val="Cmsor2"/>
       </w:pPr>
-      <w:bookmarkStart w:id="37" w:name="_Toc56205493"/>
+      <w:bookmarkStart w:id="37" w:name="_Toc56254408"/>
       <w:r>
         <w:t>Egyéb tartalmi elemek</w:t>
       </w:r>
@@ -6563,7 +6611,7 @@
       <w:pPr>
         <w:pStyle w:val="Cmsor3"/>
       </w:pPr>
-      <w:bookmarkStart w:id="38" w:name="_Toc56205494"/>
+      <w:bookmarkStart w:id="38" w:name="_Toc56254409"/>
       <w:r>
         <w:t>Stílus</w:t>
       </w:r>
@@ -6590,7 +6638,7 @@
       <w:pPr>
         <w:pStyle w:val="Cmsor3"/>
       </w:pPr>
-      <w:bookmarkStart w:id="39" w:name="_Toc56205495"/>
+      <w:bookmarkStart w:id="39" w:name="_Toc56254410"/>
       <w:r>
         <w:t>E/1</w:t>
       </w:r>
@@ -6641,7 +6689,7 @@
       <w:pPr>
         <w:pStyle w:val="Cmsor3"/>
       </w:pPr>
-      <w:bookmarkStart w:id="40" w:name="_Toc56205496"/>
+      <w:bookmarkStart w:id="40" w:name="_Toc56254411"/>
       <w:r>
         <w:t>Rövidítések</w:t>
       </w:r>
@@ -6734,7 +6782,7 @@
         <w:pStyle w:val="Cmsor3"/>
       </w:pPr>
       <w:bookmarkStart w:id="41" w:name="_Ref433103059"/>
-      <w:bookmarkStart w:id="42" w:name="_Toc56205497"/>
+      <w:bookmarkStart w:id="42" w:name="_Toc56254412"/>
       <w:r>
         <w:lastRenderedPageBreak/>
         <w:t>Technológia megválasztása</w:t>
@@ -6787,7 +6835,15 @@
       </w:r>
       <w:proofErr w:type="spellEnd"/>
       <w:r>
-        <w:t>-ban akarsz megoldani egy feladatot) akkor mindenképpen szükséges, hogy ezt indokold is (pl. a banki környezetben ahol dolgozom ez jelenleg a támogatott fejlesztési nyelv).</w:t>
+        <w:t xml:space="preserve">-ban akarsz megoldani egy feladatot) akkor mindenképpen szükséges, hogy ezt indokold is (pl. a banki </w:t>
+      </w:r>
+      <w:proofErr w:type="gramStart"/>
+      <w:r>
+        <w:t>környezetben</w:t>
+      </w:r>
+      <w:proofErr w:type="gramEnd"/>
+      <w:r>
+        <w:t xml:space="preserve"> ahol dolgozom ez jelenleg a támogatott fejlesztési nyelv).</w:t>
       </w:r>
     </w:p>
     <w:p>
@@ -6802,7 +6858,7 @@
         <w:pStyle w:val="Cmsor1"/>
       </w:pPr>
       <w:bookmarkStart w:id="43" w:name="_Ref433098485"/>
-      <w:bookmarkStart w:id="44" w:name="_Toc56205498"/>
+      <w:bookmarkStart w:id="44" w:name="_Toc56254413"/>
       <w:r>
         <w:lastRenderedPageBreak/>
         <w:t>Formázási tudnivalók</w:t>
@@ -6820,7 +6876,7 @@
       <w:pPr>
         <w:pStyle w:val="Cmsor2"/>
       </w:pPr>
-      <w:bookmarkStart w:id="45" w:name="_Toc56205499"/>
+      <w:bookmarkStart w:id="45" w:name="_Toc56254414"/>
       <w:r>
         <w:t>Általános tudnivalók</w:t>
       </w:r>
@@ -6866,7 +6922,7 @@
       <w:pPr>
         <w:pStyle w:val="Cmsor2"/>
       </w:pPr>
-      <w:bookmarkStart w:id="46" w:name="_Toc56205500"/>
+      <w:bookmarkStart w:id="46" w:name="_Toc56254415"/>
       <w:r>
         <w:t>Stílusok</w:t>
       </w:r>
@@ -6947,27 +7003,14 @@
       <w:pPr>
         <w:pStyle w:val="Kpalrs"/>
       </w:pPr>
-      <w:r>
-        <w:fldChar w:fldCharType="begin"/>
-      </w:r>
-      <w:r>
-        <w:instrText xml:space="preserve"> SEQ ábra \* ARABIC </w:instrText>
-      </w:r>
-      <w:r>
-        <w:fldChar w:fldCharType="separate"/>
-      </w:r>
-      <w:r>
-        <w:rPr>
-          <w:noProof/>
-        </w:rPr>
-        <w:t>1</w:t>
-      </w:r>
-      <w:r>
-        <w:rPr>
-          <w:noProof/>
-        </w:rPr>
-        <w:fldChar w:fldCharType="end"/>
-      </w:r>
+      <w:fldSimple w:instr=" SEQ ábra \* ARABIC ">
+        <w:r>
+          <w:rPr>
+            <w:noProof/>
+          </w:rPr>
+          <w:t>1</w:t>
+        </w:r>
+      </w:fldSimple>
       <w:r>
         <w:t>. ábra</w:t>
       </w:r>
@@ -6983,7 +7026,7 @@
         <w:pStyle w:val="Cmsor2"/>
       </w:pPr>
       <w:bookmarkStart w:id="47" w:name="_Toc332797399"/>
-      <w:bookmarkStart w:id="48" w:name="_Toc56205501"/>
+      <w:bookmarkStart w:id="48" w:name="_Toc56254416"/>
       <w:r>
         <w:t>Címsorok</w:t>
       </w:r>
@@ -7033,7 +7076,7 @@
       <w:pPr>
         <w:pStyle w:val="Cmsor2"/>
       </w:pPr>
-      <w:bookmarkStart w:id="49" w:name="_Toc56205502"/>
+      <w:bookmarkStart w:id="49" w:name="_Toc56254417"/>
       <w:r>
         <w:t>Másolás, beillesztés</w:t>
       </w:r>
@@ -7118,27 +7161,14 @@
       <w:pPr>
         <w:pStyle w:val="Kpalrs"/>
       </w:pPr>
-      <w:r>
-        <w:fldChar w:fldCharType="begin"/>
-      </w:r>
-      <w:r>
-        <w:instrText xml:space="preserve"> SEQ ábra \* ARABIC </w:instrText>
-      </w:r>
-      <w:r>
-        <w:fldChar w:fldCharType="separate"/>
-      </w:r>
-      <w:r>
-        <w:rPr>
-          <w:noProof/>
-        </w:rPr>
-        <w:t>2</w:t>
-      </w:r>
-      <w:r>
-        <w:rPr>
-          <w:noProof/>
-        </w:rPr>
-        <w:fldChar w:fldCharType="end"/>
-      </w:r>
+      <w:fldSimple w:instr=" SEQ ábra \* ARABIC ">
+        <w:r>
+          <w:rPr>
+            <w:noProof/>
+          </w:rPr>
+          <w:t>2</w:t>
+        </w:r>
+      </w:fldSimple>
       <w:r>
         <w:t>. ábra</w:t>
       </w:r>
@@ -7158,7 +7188,7 @@
       <w:pPr>
         <w:pStyle w:val="Cmsor2"/>
       </w:pPr>
-      <w:bookmarkStart w:id="50" w:name="_Toc56205503"/>
+      <w:bookmarkStart w:id="50" w:name="_Toc56254418"/>
       <w:r>
         <w:lastRenderedPageBreak/>
         <w:t>Mezőfrissítés</w:t>
@@ -7182,7 +7212,7 @@
       <w:pPr>
         <w:pStyle w:val="Cmsor2"/>
       </w:pPr>
-      <w:bookmarkStart w:id="51" w:name="_Toc56205504"/>
+      <w:bookmarkStart w:id="51" w:name="_Toc56254419"/>
       <w:r>
         <w:t>Helyesírás</w:t>
       </w:r>
@@ -7203,7 +7233,7 @@
       <w:pPr>
         <w:pStyle w:val="Cmsor3"/>
       </w:pPr>
-      <w:bookmarkStart w:id="52" w:name="_Toc56205505"/>
+      <w:bookmarkStart w:id="52" w:name="_Toc56254420"/>
       <w:r>
         <w:t>Elgépelések</w:t>
       </w:r>
@@ -7218,7 +7248,7 @@
       <w:pPr>
         <w:pStyle w:val="Cmsor3"/>
       </w:pPr>
-      <w:bookmarkStart w:id="53" w:name="_Toc56205506"/>
+      <w:bookmarkStart w:id="53" w:name="_Toc56254421"/>
       <w:r>
         <w:t>Egyeztetés hiánya</w:t>
       </w:r>
@@ -7255,7 +7285,7 @@
         <w:pStyle w:val="Cmsor3"/>
       </w:pPr>
       <w:bookmarkStart w:id="54" w:name="_Ref433104042"/>
-      <w:bookmarkStart w:id="55" w:name="_Toc56205507"/>
+      <w:bookmarkStart w:id="55" w:name="_Toc56254422"/>
       <w:r>
         <w:t>Külföldi szavak, kifejezések</w:t>
       </w:r>
@@ -7303,7 +7333,15 @@
       </w:r>
       <w:proofErr w:type="spellEnd"/>
       <w:r>
-        <w:t xml:space="preserve">” stb.,  ezek helyett a „tulajdonsággal”, illetve a „lefordítom” százszor jobban néznek ki papíron, könnyítik az olvasást és csökkentik a hibázás esélyét. Néha (például a tulajdonneveknél) </w:t>
+        <w:t>” stb.</w:t>
+      </w:r>
+      <w:proofErr w:type="gramStart"/>
+      <w:r>
+        <w:t>,  ezek</w:t>
+      </w:r>
+      <w:proofErr w:type="gramEnd"/>
+      <w:r>
+        <w:t xml:space="preserve"> helyett a „tulajdonsággal”, illetve a „lefordítom” százszor jobban néznek ki papíron, könnyítik az olvasást és csökkentik a hibázás esélyét. Néha (például a tulajdonneveknél) </w:t>
       </w:r>
       <w:r>
         <w:lastRenderedPageBreak/>
@@ -7425,7 +7463,7 @@
       <w:pPr>
         <w:pStyle w:val="Cmsor3"/>
       </w:pPr>
-      <w:bookmarkStart w:id="56" w:name="_Toc56205508"/>
+      <w:bookmarkStart w:id="56" w:name="_Toc56254423"/>
       <w:proofErr w:type="spellStart"/>
       <w:r>
         <w:t>Stb</w:t>
@@ -7453,7 +7491,7 @@
       <w:pPr>
         <w:pStyle w:val="Cmsor3"/>
       </w:pPr>
-      <w:bookmarkStart w:id="57" w:name="_Toc56205509"/>
+      <w:bookmarkStart w:id="57" w:name="_Toc56254424"/>
       <w:r>
         <w:t>Helyesírás ellenőrző</w:t>
       </w:r>
@@ -7610,27 +7648,14 @@
       <w:pPr>
         <w:pStyle w:val="Kpalrs"/>
       </w:pPr>
-      <w:r>
-        <w:fldChar w:fldCharType="begin"/>
-      </w:r>
-      <w:r>
-        <w:instrText xml:space="preserve"> SEQ ábra \* ARABIC </w:instrText>
-      </w:r>
-      <w:r>
-        <w:fldChar w:fldCharType="separate"/>
-      </w:r>
-      <w:r>
-        <w:rPr>
-          <w:noProof/>
-        </w:rPr>
-        <w:t>3</w:t>
-      </w:r>
-      <w:r>
-        <w:rPr>
-          <w:noProof/>
-        </w:rPr>
-        <w:fldChar w:fldCharType="end"/>
-      </w:r>
+      <w:fldSimple w:instr=" SEQ ábra \* ARABIC ">
+        <w:r>
+          <w:rPr>
+            <w:noProof/>
+          </w:rPr>
+          <w:t>3</w:t>
+        </w:r>
+      </w:fldSimple>
       <w:r>
         <w:t>. ábra: ellenőrzés nyelvének a megadása</w:t>
       </w:r>
@@ -7640,7 +7665,7 @@
         <w:pStyle w:val="Cmsor2"/>
       </w:pPr>
       <w:bookmarkStart w:id="58" w:name="_Toc332797400"/>
-      <w:bookmarkStart w:id="59" w:name="_Toc56205510"/>
+      <w:bookmarkStart w:id="59" w:name="_Toc56254425"/>
       <w:r>
         <w:lastRenderedPageBreak/>
         <w:t>Képek</w:t>
@@ -7657,7 +7682,7 @@
       <w:pPr>
         <w:pStyle w:val="Cmsor3"/>
       </w:pPr>
-      <w:bookmarkStart w:id="60" w:name="_Toc56205511"/>
+      <w:bookmarkStart w:id="60" w:name="_Toc56254426"/>
       <w:r>
         <w:t>Beszúrás, formázás</w:t>
       </w:r>
@@ -7783,27 +7808,14 @@
       <w:pPr>
         <w:pStyle w:val="Kpalrs"/>
       </w:pPr>
-      <w:r>
-        <w:fldChar w:fldCharType="begin"/>
-      </w:r>
-      <w:r>
-        <w:instrText xml:space="preserve"> SEQ ábra \* ARABIC </w:instrText>
-      </w:r>
-      <w:r>
-        <w:fldChar w:fldCharType="separate"/>
-      </w:r>
-      <w:r>
-        <w:rPr>
-          <w:noProof/>
-        </w:rPr>
-        <w:t>4</w:t>
-      </w:r>
-      <w:r>
-        <w:rPr>
-          <w:noProof/>
-        </w:rPr>
-        <w:fldChar w:fldCharType="end"/>
-      </w:r>
+      <w:fldSimple w:instr=" SEQ ábra \* ARABIC ">
+        <w:r>
+          <w:rPr>
+            <w:noProof/>
+          </w:rPr>
+          <w:t>4</w:t>
+        </w:r>
+      </w:fldSimple>
       <w:r>
         <w:t>. ábra: Példa képaláírásra</w:t>
       </w:r>
@@ -7825,7 +7837,7 @@
       <w:pPr>
         <w:pStyle w:val="Cmsor3"/>
       </w:pPr>
-      <w:bookmarkStart w:id="61" w:name="_Toc56205512"/>
+      <w:bookmarkStart w:id="61" w:name="_Toc56254427"/>
       <w:r>
         <w:t>Képminőség</w:t>
       </w:r>
@@ -7918,27 +7930,14 @@
       <w:pPr>
         <w:pStyle w:val="Kpalrs"/>
       </w:pPr>
-      <w:r>
-        <w:fldChar w:fldCharType="begin"/>
-      </w:r>
-      <w:r>
-        <w:instrText xml:space="preserve"> SEQ ábra \* ARABIC </w:instrText>
-      </w:r>
-      <w:r>
-        <w:fldChar w:fldCharType="separate"/>
-      </w:r>
-      <w:r>
-        <w:rPr>
-          <w:noProof/>
-        </w:rPr>
-        <w:t>5</w:t>
-      </w:r>
-      <w:r>
-        <w:rPr>
-          <w:noProof/>
-        </w:rPr>
-        <w:fldChar w:fldCharType="end"/>
-      </w:r>
+      <w:fldSimple w:instr=" SEQ ábra \* ARABIC ">
+        <w:r>
+          <w:rPr>
+            <w:noProof/>
+          </w:rPr>
+          <w:t>5</w:t>
+        </w:r>
+      </w:fldSimple>
       <w:r>
         <w:t xml:space="preserve">. ábra: a raszteres képek nyomtatásban </w:t>
       </w:r>
@@ -8110,7 +8109,7 @@
       <w:pPr>
         <w:pStyle w:val="Cmsor2"/>
       </w:pPr>
-      <w:bookmarkStart w:id="63" w:name="_Toc56205513"/>
+      <w:bookmarkStart w:id="63" w:name="_Toc56254428"/>
       <w:r>
         <w:t>Kereszthivatkozások</w:t>
       </w:r>
@@ -8246,7 +8245,7 @@
         <w:pStyle w:val="Cmsor2"/>
       </w:pPr>
       <w:bookmarkStart w:id="65" w:name="_Ref433106519"/>
-      <w:bookmarkStart w:id="66" w:name="_Toc56205514"/>
+      <w:bookmarkStart w:id="66" w:name="_Toc56254429"/>
       <w:r>
         <w:t>Irodalomhivatkozások</w:t>
       </w:r>
@@ -8332,27 +8331,14 @@
       <w:pPr>
         <w:pStyle w:val="Kpalrs"/>
       </w:pPr>
-      <w:r>
-        <w:fldChar w:fldCharType="begin"/>
-      </w:r>
-      <w:r>
-        <w:instrText xml:space="preserve"> SEQ ábra \* ARABIC </w:instrText>
-      </w:r>
-      <w:r>
-        <w:fldChar w:fldCharType="separate"/>
-      </w:r>
-      <w:r>
-        <w:rPr>
-          <w:noProof/>
-        </w:rPr>
-        <w:t>8</w:t>
-      </w:r>
-      <w:r>
-        <w:rPr>
-          <w:noProof/>
-        </w:rPr>
-        <w:fldChar w:fldCharType="end"/>
-      </w:r>
+      <w:fldSimple w:instr=" SEQ ábra \* ARABIC ">
+        <w:r>
+          <w:rPr>
+            <w:noProof/>
+          </w:rPr>
+          <w:t>8</w:t>
+        </w:r>
+      </w:fldSimple>
       <w:r>
         <w:t>. ábra: idézetek és irodalomjegyzék</w:t>
       </w:r>
@@ -8362,7 +8348,7 @@
         <w:pStyle w:val="Cmsor3"/>
       </w:pPr>
       <w:bookmarkStart w:id="67" w:name="_Toc332797401"/>
-      <w:bookmarkStart w:id="68" w:name="_Toc56205515"/>
+      <w:bookmarkStart w:id="68" w:name="_Toc56254430"/>
       <w:r>
         <w:t>Pozícionálás</w:t>
       </w:r>
@@ -8390,7 +8376,7 @@
       <w:pPr>
         <w:pStyle w:val="Cmsor3"/>
       </w:pPr>
-      <w:bookmarkStart w:id="69" w:name="_Toc56205516"/>
+      <w:bookmarkStart w:id="69" w:name="_Toc56254431"/>
       <w:r>
         <w:t>Mikor kell hivatkoznom?</w:t>
       </w:r>
@@ -8407,14 +8393,22 @@
         <w:t xml:space="preserve">szövegrésznél, olyan szövegeknél, melyek megfogalmazásához külső forrásokat használtál, illetve olyan állítások/technológiák/algoritmusok megemlítésénél, melyek nem feltétlenül egyértelműek </w:t>
       </w:r>
       <w:r>
-        <w:t>egy átlagos műveltségű olvasó számára. Nagyságrendileg egy szakdolgozatban átlagosan 10-20, egy diplomatervben átlagosan 20-30 külső forrást illik megemlíteni. A források megválasztásánál, ha lehet, törekedjél a nyomtatott források keresésére, ezek lehetnek folyóiratcikkek, könyvek, könyvfejezetek, útmutatók, egyetemi jegyzetek stb., s csak akkor hivatkozz weboldalakra, vagy Wikipediára, ha ilyent nem találtál.</w:t>
+        <w:t xml:space="preserve">egy átlagos műveltségű olvasó számára. Nagyságrendileg egy szakdolgozatban átlagosan 10-20, egy diplomatervben átlagosan 20-30 külső forrást illik megemlíteni. A források megválasztásánál, ha lehet, törekedjél a nyomtatott források keresésére, ezek lehetnek folyóiratcikkek, könyvek, könyvfejezetek, útmutatók, egyetemi jegyzetek stb., s csak akkor hivatkozz weboldalakra, vagy Wikipediára, ha </w:t>
+      </w:r>
+      <w:proofErr w:type="gramStart"/>
+      <w:r>
+        <w:t>ilyent</w:t>
+      </w:r>
+      <w:proofErr w:type="gramEnd"/>
+      <w:r>
+        <w:t xml:space="preserve"> nem találtál.</w:t>
       </w:r>
     </w:p>
     <w:p>
       <w:pPr>
         <w:pStyle w:val="Cmsor2"/>
       </w:pPr>
-      <w:bookmarkStart w:id="70" w:name="_Toc56205517"/>
+      <w:bookmarkStart w:id="70" w:name="_Toc56254432"/>
       <w:r>
         <w:t>Word tippek és trükkök</w:t>
       </w:r>
@@ -8424,7 +8418,7 @@
       <w:pPr>
         <w:pStyle w:val="Cmsor3"/>
       </w:pPr>
-      <w:bookmarkStart w:id="71" w:name="_Toc56205518"/>
+      <w:bookmarkStart w:id="71" w:name="_Toc56254433"/>
       <w:r>
         <w:t>Navigációs ablak</w:t>
       </w:r>
@@ -8498,27 +8492,14 @@
       <w:pPr>
         <w:pStyle w:val="Kpalrs"/>
       </w:pPr>
-      <w:r>
-        <w:fldChar w:fldCharType="begin"/>
-      </w:r>
-      <w:r>
-        <w:instrText xml:space="preserve"> SEQ ábra \* ARABIC </w:instrText>
-      </w:r>
-      <w:r>
-        <w:fldChar w:fldCharType="separate"/>
-      </w:r>
-      <w:r>
-        <w:rPr>
-          <w:noProof/>
-        </w:rPr>
-        <w:t>9</w:t>
-      </w:r>
-      <w:r>
-        <w:rPr>
-          <w:noProof/>
-        </w:rPr>
-        <w:fldChar w:fldCharType="end"/>
-      </w:r>
+      <w:fldSimple w:instr=" SEQ ábra \* ARABIC ">
+        <w:r>
+          <w:rPr>
+            <w:noProof/>
+          </w:rPr>
+          <w:t>9</w:t>
+        </w:r>
+      </w:fldSimple>
       <w:r>
         <w:t>. ábra: Navigációs ablak</w:t>
       </w:r>
@@ -8527,7 +8508,7 @@
       <w:pPr>
         <w:pStyle w:val="Cmsor3"/>
       </w:pPr>
-      <w:bookmarkStart w:id="72" w:name="_Toc56205519"/>
+      <w:bookmarkStart w:id="72" w:name="_Toc56254434"/>
       <w:r>
         <w:t>Megjegyzések</w:t>
       </w:r>
@@ -8546,7 +8527,7 @@
       <w:pPr>
         <w:pStyle w:val="Cmsor3"/>
       </w:pPr>
-      <w:bookmarkStart w:id="73" w:name="_Toc56205520"/>
+      <w:bookmarkStart w:id="73" w:name="_Toc56254435"/>
       <w:r>
         <w:t>Korrektúra</w:t>
       </w:r>
@@ -8559,7 +8540,15 @@
     </w:p>
     <w:p>
       <w:r>
-        <w:t>Amikor korrektúrázott változatot kapsz vissza valakitől, használd a „Véleményezés ablak”-ot, így egyetlen javítás sem kerülheti el a figyelmedet, s így mindegyiket elfogadhatod, vagy elvetheted, igény szerint.</w:t>
+        <w:t xml:space="preserve">Amikor korrektúrázott változatot kapsz vissza valakitől, használd a „Véleményezés </w:t>
+      </w:r>
+      <w:proofErr w:type="gramStart"/>
+      <w:r>
+        <w:t>ablak”-</w:t>
+      </w:r>
+      <w:proofErr w:type="gramEnd"/>
+      <w:r>
+        <w:t>ot, így egyetlen javítás sem kerülheti el a figyelmedet, s így mindegyiket elfogadhatod, vagy elvetheted, igény szerint.</w:t>
       </w:r>
     </w:p>
     <w:p>
@@ -8625,27 +8614,14 @@
       <w:pPr>
         <w:pStyle w:val="Kpalrs"/>
       </w:pPr>
-      <w:r>
-        <w:fldChar w:fldCharType="begin"/>
-      </w:r>
-      <w:r>
-        <w:instrText xml:space="preserve"> SEQ ábra \* ARABIC </w:instrText>
-      </w:r>
-      <w:r>
-        <w:fldChar w:fldCharType="separate"/>
-      </w:r>
-      <w:r>
-        <w:rPr>
-          <w:noProof/>
-        </w:rPr>
-        <w:t>10</w:t>
-      </w:r>
-      <w:r>
-        <w:rPr>
-          <w:noProof/>
-        </w:rPr>
-        <w:fldChar w:fldCharType="end"/>
-      </w:r>
+      <w:fldSimple w:instr=" SEQ ábra \* ARABIC ">
+        <w:r>
+          <w:rPr>
+            <w:noProof/>
+          </w:rPr>
+          <w:t>10</w:t>
+        </w:r>
+      </w:fldSimple>
       <w:r>
         <w:t>. ábra: ellenőrizd, hogy minden bekarikázott funkciót ismersz-e!</w:t>
       </w:r>
@@ -8654,7 +8630,7 @@
       <w:pPr>
         <w:pStyle w:val="Cmsor3"/>
       </w:pPr>
-      <w:bookmarkStart w:id="74" w:name="_Toc56205521"/>
+      <w:bookmarkStart w:id="74" w:name="_Toc56254436"/>
       <w:r>
         <w:t>Gyorsbillentyűk</w:t>
       </w:r>
@@ -8693,7 +8669,7 @@
       <w:pPr>
         <w:pStyle w:val="Cmsor2"/>
       </w:pPr>
-      <w:bookmarkStart w:id="75" w:name="_Toc56205522"/>
+      <w:bookmarkStart w:id="75" w:name="_Toc56254437"/>
       <w:r>
         <w:t>Kódrészletek</w:t>
       </w:r>
@@ -8709,7 +8685,7 @@
       <w:pPr>
         <w:pStyle w:val="Cmsor3"/>
       </w:pPr>
-      <w:bookmarkStart w:id="76" w:name="_Toc56205523"/>
+      <w:bookmarkStart w:id="76" w:name="_Toc56254438"/>
       <w:r>
         <w:lastRenderedPageBreak/>
         <w:t>Formázás</w:t>
@@ -8827,27 +8803,14 @@
       <w:pPr>
         <w:pStyle w:val="Kpalrs"/>
       </w:pPr>
-      <w:r>
-        <w:fldChar w:fldCharType="begin"/>
-      </w:r>
-      <w:r>
-        <w:instrText xml:space="preserve"> SEQ ábra \* ARABIC </w:instrText>
-      </w:r>
-      <w:r>
-        <w:fldChar w:fldCharType="separate"/>
-      </w:r>
-      <w:r>
-        <w:rPr>
-          <w:noProof/>
-        </w:rPr>
-        <w:t>11</w:t>
-      </w:r>
-      <w:r>
-        <w:rPr>
-          <w:noProof/>
-        </w:rPr>
-        <w:fldChar w:fldCharType="end"/>
-      </w:r>
+      <w:fldSimple w:instr=" SEQ ábra \* ARABIC ">
+        <w:r>
+          <w:rPr>
+            <w:noProof/>
+          </w:rPr>
+          <w:t>11</w:t>
+        </w:r>
+      </w:fldSimple>
       <w:r>
         <w:t xml:space="preserve">. ábra: a behúzások mértékének csökkentése Visual </w:t>
       </w:r>
@@ -8928,27 +8891,14 @@
       <w:pPr>
         <w:pStyle w:val="Kpalrs"/>
       </w:pPr>
-      <w:r>
-        <w:fldChar w:fldCharType="begin"/>
-      </w:r>
-      <w:r>
-        <w:instrText xml:space="preserve"> SEQ ábra \* ARABIC </w:instrText>
-      </w:r>
-      <w:r>
-        <w:fldChar w:fldCharType="separate"/>
-      </w:r>
-      <w:r>
-        <w:rPr>
-          <w:noProof/>
-        </w:rPr>
-        <w:t>12</w:t>
-      </w:r>
-      <w:r>
-        <w:rPr>
-          <w:noProof/>
-        </w:rPr>
-        <w:fldChar w:fldCharType="end"/>
-      </w:r>
+      <w:fldSimple w:instr=" SEQ ábra \* ARABIC ">
+        <w:r>
+          <w:rPr>
+            <w:noProof/>
+          </w:rPr>
+          <w:t>12</w:t>
+        </w:r>
+      </w:fldSimple>
       <w:r>
         <w:t xml:space="preserve">. ábra: kódblokk kijelölése </w:t>
       </w:r>
@@ -9042,6 +8992,7 @@
         <w:t xml:space="preserve"> Main(</w:t>
       </w:r>
       <w:proofErr w:type="spellStart"/>
+      <w:proofErr w:type="gramStart"/>
       <w:r>
         <w:rPr>
           <w:highlight w:val="white"/>
@@ -9056,92 +9007,101 @@
           <w:highlight w:val="white"/>
           <w:lang w:eastAsia="hu-HU"/>
         </w:rPr>
-        <w:t xml:space="preserve">[] </w:t>
-      </w:r>
-      <w:proofErr w:type="spellStart"/>
+        <w:t>[</w:t>
+      </w:r>
+      <w:proofErr w:type="gramEnd"/>
       <w:r>
         <w:rPr>
           <w:color w:val="000000"/>
           <w:highlight w:val="white"/>
           <w:lang w:eastAsia="hu-HU"/>
         </w:rPr>
-        <w:t>args</w:t>
-      </w:r>
-      <w:proofErr w:type="spellEnd"/>
+        <w:t xml:space="preserve">] </w:t>
+      </w:r>
+      <w:proofErr w:type="spellStart"/>
       <w:r>
         <w:rPr>
           <w:color w:val="000000"/>
           <w:highlight w:val="white"/>
           <w:lang w:eastAsia="hu-HU"/>
         </w:rPr>
-        <w:t>)</w:t>
-      </w:r>
-    </w:p>
-    <w:p>
-      <w:pPr>
-        <w:pStyle w:val="Kd"/>
+        <w:t>args</w:t>
+      </w:r>
+      <w:proofErr w:type="spellEnd"/>
+      <w:r>
         <w:rPr>
           <w:color w:val="000000"/>
           <w:highlight w:val="white"/>
           <w:lang w:eastAsia="hu-HU"/>
         </w:rPr>
-      </w:pPr>
-      <w:r>
+        <w:t>)</w:t>
+      </w:r>
+    </w:p>
+    <w:p>
+      <w:pPr>
+        <w:pStyle w:val="Kd"/>
         <w:rPr>
           <w:color w:val="000000"/>
           <w:highlight w:val="white"/>
           <w:lang w:eastAsia="hu-HU"/>
         </w:rPr>
-        <w:t>{</w:t>
-      </w:r>
-    </w:p>
-    <w:p>
-      <w:pPr>
-        <w:pStyle w:val="Kd"/>
+      </w:pPr>
+      <w:r>
         <w:rPr>
           <w:color w:val="000000"/>
           <w:highlight w:val="white"/>
           <w:lang w:eastAsia="hu-HU"/>
         </w:rPr>
-      </w:pPr>
-      <w:r>
+        <w:t>{</w:t>
+      </w:r>
+    </w:p>
+    <w:p>
+      <w:pPr>
+        <w:pStyle w:val="Kd"/>
         <w:rPr>
           <w:color w:val="000000"/>
           <w:highlight w:val="white"/>
           <w:lang w:eastAsia="hu-HU"/>
         </w:rPr>
-        <w:t xml:space="preserve">  </w:t>
-      </w:r>
-      <w:r>
-        <w:rPr>
-          <w:highlight w:val="white"/>
-          <w:lang w:eastAsia="hu-HU"/>
-        </w:rPr>
-        <w:t>var</w:t>
-      </w:r>
+      </w:pPr>
       <w:r>
         <w:rPr>
           <w:color w:val="000000"/>
           <w:highlight w:val="white"/>
           <w:lang w:eastAsia="hu-HU"/>
         </w:rPr>
-        <w:t xml:space="preserve"> ci = </w:t>
-      </w:r>
-      <w:proofErr w:type="spellStart"/>
+        <w:t xml:space="preserve">  </w:t>
+      </w:r>
       <w:r>
         <w:rPr>
           <w:highlight w:val="white"/>
           <w:lang w:eastAsia="hu-HU"/>
         </w:rPr>
-        <w:t>new</w:t>
-      </w:r>
-      <w:proofErr w:type="spellEnd"/>
+        <w:t>var</w:t>
+      </w:r>
       <w:r>
         <w:rPr>
           <w:color w:val="000000"/>
           <w:highlight w:val="white"/>
           <w:lang w:eastAsia="hu-HU"/>
         </w:rPr>
+        <w:t xml:space="preserve"> ci = </w:t>
+      </w:r>
+      <w:proofErr w:type="spellStart"/>
+      <w:r>
+        <w:rPr>
+          <w:highlight w:val="white"/>
+          <w:lang w:eastAsia="hu-HU"/>
+        </w:rPr>
+        <w:t>new</w:t>
+      </w:r>
+      <w:proofErr w:type="spellEnd"/>
+      <w:r>
+        <w:rPr>
+          <w:color w:val="000000"/>
+          <w:highlight w:val="white"/>
+          <w:lang w:eastAsia="hu-HU"/>
+        </w:rPr>
         <w:t xml:space="preserve"> </w:t>
       </w:r>
       <w:proofErr w:type="spellStart"/>
@@ -9215,6 +9175,7 @@
         <w:t xml:space="preserve">  </w:t>
       </w:r>
       <w:proofErr w:type="spellStart"/>
+      <w:proofErr w:type="gramStart"/>
       <w:r>
         <w:rPr>
           <w:color w:val="000000"/>
@@ -9224,6 +9185,7 @@
         <w:t>ci.NumberFormat.CurrencySymbol</w:t>
       </w:r>
       <w:proofErr w:type="spellEnd"/>
+      <w:proofErr w:type="gramEnd"/>
       <w:r>
         <w:rPr>
           <w:color w:val="000000"/>
@@ -9267,6 +9229,7 @@
         <w:t xml:space="preserve">  </w:t>
       </w:r>
       <w:proofErr w:type="spellStart"/>
+      <w:proofErr w:type="gramStart"/>
       <w:r>
         <w:rPr>
           <w:color w:val="2B91AF"/>
@@ -9284,6 +9247,7 @@
         <w:t>.CurrentThread.CurrentCulture</w:t>
       </w:r>
       <w:proofErr w:type="spellEnd"/>
+      <w:proofErr w:type="gramEnd"/>
       <w:r>
         <w:rPr>
           <w:color w:val="000000"/>
@@ -9416,7 +9380,7 @@
         <w:pStyle w:val="Cmsor3"/>
       </w:pPr>
       <w:bookmarkStart w:id="77" w:name="_Toc332797402"/>
-      <w:bookmarkStart w:id="78" w:name="_Toc56205524"/>
+      <w:bookmarkStart w:id="78" w:name="_Toc56254439"/>
       <w:r>
         <w:t>Irodalomjegyzék</w:t>
       </w:r>
@@ -9509,7 +9473,7 @@
         <w:pStyle w:val="Cmsor2"/>
       </w:pPr>
       <w:bookmarkStart w:id="79" w:name="_Toc332797403"/>
-      <w:bookmarkStart w:id="80" w:name="_Toc56205525"/>
+      <w:bookmarkStart w:id="80" w:name="_Toc56254440"/>
       <w:r>
         <w:t>Utolsó simítások</w:t>
       </w:r>
@@ -9584,7 +9548,7 @@
       </w:r>
     </w:p>
     <w:p/>
-    <w:bookmarkStart w:id="81" w:name="_Toc56205526" w:displacedByCustomXml="next"/>
+    <w:bookmarkStart w:id="81" w:name="_Toc56254441" w:displacedByCustomXml="next"/>
     <w:sdt>
       <w:sdtPr>
         <w:rPr>
@@ -9781,7 +9745,7 @@
       <w:pPr>
         <w:pStyle w:val="Fejezetcimszmozsnlkl"/>
       </w:pPr>
-      <w:bookmarkStart w:id="82" w:name="_Toc56205527"/>
+      <w:bookmarkStart w:id="82" w:name="_Toc56254442"/>
       <w:r>
         <w:lastRenderedPageBreak/>
         <w:t>Függelék</w:t>

</xml_diff>